<commit_message>
Testing HTML Index Page &c
</commit_message>
<xml_diff>
--- a/OverView.docx
+++ b/OverView.docx
@@ -1,11 +1,11 @@
 
 <file path=word/document.xml><?xml version="1.0" encoding="utf-8"?>
-<w:document xmlns:wpc="http://schemas.microsoft.com/office/word/2010/wordprocessingCanvas" xmlns:cx="http://schemas.microsoft.com/office/drawing/2014/chartex" xmlns:cx1="http://schemas.microsoft.com/office/drawing/2015/9/8/chartex" xmlns:cx2="http://schemas.microsoft.com/office/drawing/2015/10/21/chartex" xmlns:cx3="http://schemas.microsoft.com/office/drawing/2016/5/9/chartex" xmlns:cx4="http://schemas.microsoft.com/office/drawing/2016/5/10/chartex" xmlns:cx5="http://schemas.microsoft.com/office/drawing/2016/5/11/chartex" xmlns:cx6="http://schemas.microsoft.com/office/drawing/2016/5/12/chartex" xmlns:cx7="http://schemas.microsoft.com/office/drawing/2016/5/13/chartex" xmlns:cx8="http://schemas.microsoft.com/office/drawing/2016/5/14/chartex" xmlns:mc="http://schemas.openxmlformats.org/markup-compatibility/2006" xmlns:aink="http://schemas.microsoft.com/office/drawing/2016/ink" xmlns:am3d="http://schemas.microsoft.com/office/drawing/2017/model3d" xmlns:o="urn:schemas-microsoft-com:office:office" xmlns:oel="http://schemas.microsoft.com/office/2019/extlst" xmlns:r="http://schemas.openxmlformats.org/officeDocument/2006/relationships" xmlns:m="http://schemas.openxmlformats.org/officeDocument/2006/math" xmlns:v="urn:schemas-microsoft-com:vml" xmlns:wp14="http://schemas.microsoft.com/office/word/2010/wordprocessingDrawing" xmlns:wp="http://schemas.openxmlformats.org/drawingml/2006/wordprocessingDrawing" xmlns:w10="urn:schemas-microsoft-com:office:word" xmlns:w="http://schemas.openxmlformats.org/wordprocessingml/2006/main" xmlns:w14="http://schemas.microsoft.com/office/word/2010/wordml" xmlns:w15="http://schemas.microsoft.com/office/word/2012/wordml" xmlns:w16cex="http://schemas.microsoft.com/office/word/2018/wordml/cex" xmlns:w16cid="http://schemas.microsoft.com/office/word/2016/wordml/cid" xmlns:w16="http://schemas.microsoft.com/office/word/2018/wordml" xmlns:w16du="http://schemas.microsoft.com/office/word/2023/wordml/word16du" xmlns:w16sdtdh="http://schemas.microsoft.com/office/word/2020/wordml/sdtdatahash" xmlns:w16se="http://schemas.microsoft.com/office/word/2015/wordml/symex" xmlns:wpg="http://schemas.microsoft.com/office/word/2010/wordprocessingGroup" xmlns:wpi="http://schemas.microsoft.com/office/word/2010/wordprocessingInk" xmlns:wne="http://schemas.microsoft.com/office/word/2006/wordml" xmlns:wps="http://schemas.microsoft.com/office/word/2010/wordprocessingShape" mc:Ignorable="w14 w15 w16se w16cid w16 w16cex w16sdtdh w16du wp14">
+<w:document xmlns:wpc="http://schemas.microsoft.com/office/word/2010/wordprocessingCanvas" xmlns:cx="http://schemas.microsoft.com/office/drawing/2014/chartex" xmlns:cx1="http://schemas.microsoft.com/office/drawing/2015/9/8/chartex" xmlns:cx2="http://schemas.microsoft.com/office/drawing/2015/10/21/chartex" xmlns:cx3="http://schemas.microsoft.com/office/drawing/2016/5/9/chartex" xmlns:cx4="http://schemas.microsoft.com/office/drawing/2016/5/10/chartex" xmlns:cx5="http://schemas.microsoft.com/office/drawing/2016/5/11/chartex" xmlns:cx6="http://schemas.microsoft.com/office/drawing/2016/5/12/chartex" xmlns:cx7="http://schemas.microsoft.com/office/drawing/2016/5/13/chartex" xmlns:cx8="http://schemas.microsoft.com/office/drawing/2016/5/14/chartex" xmlns:mc="http://schemas.openxmlformats.org/markup-compatibility/2006" xmlns:aink="http://schemas.microsoft.com/office/drawing/2016/ink" xmlns:am3d="http://schemas.microsoft.com/office/drawing/2017/model3d" xmlns:o="urn:schemas-microsoft-com:office:office" xmlns:oel="http://schemas.microsoft.com/office/2019/extlst" xmlns:r="http://schemas.openxmlformats.org/officeDocument/2006/relationships" xmlns:m="http://schemas.openxmlformats.org/officeDocument/2006/math" xmlns:v="urn:schemas-microsoft-com:vml" xmlns:wp14="http://schemas.microsoft.com/office/word/2010/wordprocessingDrawing" xmlns:wp="http://schemas.openxmlformats.org/drawingml/2006/wordprocessingDrawing" xmlns:w10="urn:schemas-microsoft-com:office:word" xmlns:w="http://schemas.openxmlformats.org/wordprocessingml/2006/main" xmlns:w14="http://schemas.microsoft.com/office/word/2010/wordml" xmlns:w15="http://schemas.microsoft.com/office/word/2012/wordml" xmlns:w16cex="http://schemas.microsoft.com/office/word/2018/wordml/cex" xmlns:w16cid="http://schemas.microsoft.com/office/word/2016/wordml/cid" xmlns:w16="http://schemas.microsoft.com/office/word/2018/wordml" xmlns:w16du="http://schemas.microsoft.com/office/word/2023/wordml/word16du" xmlns:w16sdtdh="http://schemas.microsoft.com/office/word/2020/wordml/sdtdatahash" xmlns:w16sdtfl="http://schemas.microsoft.com/office/word/2024/wordml/sdtformatlock" xmlns:w16se="http://schemas.microsoft.com/office/word/2015/wordml/symex" xmlns:wpg="http://schemas.microsoft.com/office/word/2010/wordprocessingGroup" xmlns:wpi="http://schemas.microsoft.com/office/word/2010/wordprocessingInk" xmlns:wne="http://schemas.microsoft.com/office/word/2006/wordml" xmlns:wps="http://schemas.microsoft.com/office/word/2010/wordprocessingShape" mc:Ignorable="w14 w15 w16se w16cid w16 w16cex w16sdtdh w16sdtfl w16du wp14">
   <w:body>
     <w:p>
       <w:pPr>
         <w:pStyle w:val="Title"/>
-        <w:spacing w:before="0" w:line="240" w:lineRule="exact"/>
+        <w:spacing w:before="0" w:line="120" w:lineRule="exact"/>
         <w:ind w:firstLine="0"/>
         <w:rPr>
           <w:rFonts w:ascii="Book Antiqua" w:hAnsi="Book Antiqua"/>
@@ -73,22 +73,11 @@
               <w:jc w:val="right"/>
               <w:rPr>
                 <w:rFonts w:cs="SBL Hebrew" w:hint="default"/>
-                <w:noProof/>
                 <w:kern w:val="0"/>
                 <w:sz w:val="44"/>
                 <w:szCs w:val="44"/>
               </w:rPr>
             </w:pPr>
-            <w:r>
-              <w:rPr>
-                <w:rFonts w:ascii="Book Antiqua" w:hAnsi="Book Antiqua"/>
-                <w:smallCaps/>
-                <w:kern w:val="0"/>
-                <w:sz w:val="36"/>
-                <w:szCs w:val="26"/>
-              </w:rPr>
-              <w:t xml:space="preserve">The </w:t>
-            </w:r>
             <w:r>
               <w:rPr>
                 <w:rFonts w:ascii="Book Antiqua" w:hAnsi="Book Antiqua" w:hint="default"/>
@@ -97,37 +86,7 @@
                 <w:sz w:val="36"/>
                 <w:szCs w:val="26"/>
               </w:rPr>
-              <w:t>“</w:t>
-            </w:r>
-            <w:r>
-              <w:rPr>
-                <w:rFonts w:ascii="Book Antiqua" w:hAnsi="Book Antiqua"/>
-                <w:smallCaps/>
-                <w:kern w:val="0"/>
-                <w:sz w:val="36"/>
-                <w:szCs w:val="26"/>
-              </w:rPr>
-              <w:t>TheoDoor</w:t>
-            </w:r>
-            <w:r>
-              <w:rPr>
-                <w:rFonts w:ascii="Book Antiqua" w:hAnsi="Book Antiqua" w:hint="default"/>
-                <w:smallCaps/>
-                <w:kern w:val="0"/>
-                <w:sz w:val="36"/>
-                <w:szCs w:val="26"/>
-              </w:rPr>
-              <w:t>”</w:t>
-            </w:r>
-            <w:r>
-              <w:rPr>
-                <w:rFonts w:ascii="Book Antiqua" w:hAnsi="Book Antiqua"/>
-                <w:smallCaps/>
-                <w:kern w:val="0"/>
-                <w:sz w:val="36"/>
-                <w:szCs w:val="26"/>
-              </w:rPr>
-              <w:t xml:space="preserve"> Project</w:t>
+              <w:t>The “TheoDoor” Project</w:t>
             </w:r>
           </w:p>
         </w:tc>
@@ -246,7 +205,8 @@
           <w:b/>
           <w:bCs/>
           <w:smallCaps/>
-          <w:szCs w:val="28"/>
+          <w:sz w:val="24"/>
+          <w:u w:val="single"/>
         </w:rPr>
       </w:pPr>
       <w:r>
@@ -255,134 +215,346 @@
           <w:b/>
           <w:bCs/>
           <w:smallCaps/>
-          <w:szCs w:val="28"/>
-        </w:rPr>
-        <w:t>Introduction</w:t>
+          <w:sz w:val="24"/>
+          <w:u w:val="single"/>
+        </w:rPr>
+        <w:t>Table of Contents</w:t>
       </w:r>
     </w:p>
     <w:p>
       <w:pPr>
         <w:pStyle w:val="Title"/>
-        <w:spacing w:before="100"/>
-        <w:ind w:firstLine="284"/>
-        <w:jc w:val="both"/>
-        <w:rPr>
-          <w:rFonts w:ascii="Book Antiqua" w:hAnsi="Book Antiqua"/>
-          <w:sz w:val="22"/>
-        </w:rPr>
+        <w:numPr>
+          <w:ilvl w:val="0"/>
+          <w:numId w:val="2"/>
+        </w:numPr>
+        <w:jc w:val="left"/>
+        <w:rPr>
+          <w:rFonts w:ascii="Book Antiqua" w:hAnsi="Book Antiqua"/>
+          <w:b/>
+          <w:bCs/>
+          <w:smallCaps/>
+          <w:sz w:val="24"/>
+        </w:rPr>
+        <w:sectPr>
+          <w:footnotePr>
+            <w:numRestart w:val="eachSect"/>
+          </w:footnotePr>
+          <w:endnotePr>
+            <w:numFmt w:val="decimal"/>
+            <w:numRestart w:val="eachSect"/>
+          </w:endnotePr>
+          <w:pgSz w:w="16838" w:h="11906" w:orient="landscape" w:code="9"/>
+          <w:pgMar w:top="1247" w:right="1418" w:bottom="1247" w:left="1418" w:header="709" w:footer="709" w:gutter="0"/>
+          <w:cols w:space="708"/>
+          <w:docGrid w:linePitch="360"/>
+        </w:sectPr>
       </w:pPr>
-      <w:r>
-        <w:rPr>
-          <w:rFonts w:ascii="Book Antiqua" w:hAnsi="Book Antiqua"/>
-          <w:sz w:val="22"/>
-        </w:rPr>
-        <w:t xml:space="preserve">The “TheoDoor” project comprises a large set of files containing transcriptions of </w:t>
-      </w:r>
-      <w:r>
-        <w:rPr>
-          <w:rFonts w:ascii="Book Antiqua" w:hAnsi="Book Antiqua"/>
-          <w:sz w:val="22"/>
-        </w:rPr>
-        <w:t>ancient</w:t>
-      </w:r>
-      <w:r>
-        <w:rPr>
-          <w:rFonts w:ascii="Book Antiqua" w:hAnsi="Book Antiqua"/>
-          <w:sz w:val="22"/>
-        </w:rPr>
-        <w:t xml:space="preserve"> texts of the books of the Bible, along with numerous deuterocanonical books, apocrypha, pseudepigrapha and other related works. </w:t>
-      </w:r>
-      <w:r>
-        <w:rPr>
-          <w:rFonts w:ascii="Book Antiqua" w:hAnsi="Book Antiqua"/>
-          <w:sz w:val="22"/>
-        </w:rPr>
-        <w:t>The texts are presented as open-access Word</w:t>
-      </w:r>
-      <w:r>
-        <w:rPr>
-          <w:rFonts w:ascii="Book Antiqua" w:hAnsi="Book Antiqua"/>
-          <w:i/>
-          <w:iCs/>
-          <w:sz w:val="22"/>
-        </w:rPr>
-        <w:t>®</w:t>
-      </w:r>
-      <w:r>
-        <w:rPr>
-          <w:rFonts w:ascii="Book Antiqua" w:hAnsi="Book Antiqua"/>
-          <w:sz w:val="22"/>
-        </w:rPr>
-        <w:t xml:space="preserve"> documents and a consistent format has been maintained across all texts, allowing easy access for copy/paste operations. </w:t>
-      </w:r>
-      <w:r>
-        <w:rPr>
-          <w:rFonts w:ascii="Book Antiqua" w:hAnsi="Book Antiqua"/>
-          <w:sz w:val="22"/>
-        </w:rPr>
-        <w:t xml:space="preserve">There is </w:t>
-      </w:r>
-      <w:r>
-        <w:rPr>
-          <w:rFonts w:ascii="Book Antiqua" w:hAnsi="Book Antiqua"/>
-          <w:sz w:val="22"/>
-        </w:rPr>
-        <w:t xml:space="preserve">(or will be) </w:t>
-      </w:r>
-      <w:r>
-        <w:rPr>
-          <w:rFonts w:ascii="Book Antiqua" w:hAnsi="Book Antiqua"/>
-          <w:sz w:val="22"/>
-        </w:rPr>
-        <w:t xml:space="preserve">also an annotated, parallel version of each book, in which the </w:t>
-      </w:r>
-      <w:r>
-        <w:rPr>
-          <w:rFonts w:ascii="Book Antiqua" w:hAnsi="Book Antiqua"/>
-          <w:sz w:val="22"/>
-        </w:rPr>
-        <w:t xml:space="preserve">primary </w:t>
-      </w:r>
-      <w:r>
-        <w:rPr>
-          <w:rFonts w:ascii="Book Antiqua" w:hAnsi="Book Antiqua"/>
-          <w:sz w:val="22"/>
-        </w:rPr>
-        <w:t xml:space="preserve">source-language text (most often Hebrew or Greek) can be compared with an English </w:t>
-      </w:r>
-      <w:r>
-        <w:rPr>
-          <w:rFonts w:ascii="Book Antiqua" w:hAnsi="Book Antiqua"/>
-          <w:sz w:val="22"/>
-        </w:rPr>
-        <w:t>translation</w:t>
-      </w:r>
-      <w:r>
-        <w:rPr>
-          <w:rFonts w:ascii="Book Antiqua" w:hAnsi="Book Antiqua"/>
-          <w:sz w:val="22"/>
-        </w:rPr>
-        <w:t>.</w:t>
-      </w:r>
-      <w:r>
-        <w:rPr>
-          <w:rFonts w:ascii="Book Antiqua" w:hAnsi="Book Antiqua"/>
-          <w:sz w:val="22"/>
-        </w:rPr>
-        <w:t xml:space="preserve"> </w:t>
-      </w:r>
-      <w:r>
-        <w:rPr>
-          <w:rFonts w:ascii="Book Antiqua" w:hAnsi="Book Antiqua"/>
-          <w:sz w:val="22"/>
-        </w:rPr>
-        <w:t>The origin, purpose, and details of the parallel/annotated version (the “TheoDoor Files”) are discussed in detail in a later section.</w:t>
-      </w:r>
     </w:p>
     <w:p>
       <w:pPr>
         <w:pStyle w:val="Title"/>
-        <w:spacing w:before="100"/>
+        <w:numPr>
+          <w:ilvl w:val="0"/>
+          <w:numId w:val="2"/>
+        </w:numPr>
+        <w:jc w:val="left"/>
+        <w:rPr>
+          <w:rFonts w:ascii="Book Antiqua" w:hAnsi="Book Antiqua"/>
+          <w:b/>
+          <w:bCs/>
+          <w:smallCaps/>
+          <w:sz w:val="24"/>
+        </w:rPr>
+      </w:pPr>
+      <w:hyperlink w:anchor="Introduction" w:history="1">
+        <w:r>
+          <w:rPr>
+            <w:rStyle w:val="Hyperlink"/>
+            <w:rFonts w:ascii="Book Antiqua" w:hAnsi="Book Antiqua"/>
+            <w:b/>
+            <w:bCs/>
+            <w:smallCaps/>
+            <w:sz w:val="24"/>
+          </w:rPr>
+          <w:t>Introduction</w:t>
+        </w:r>
+      </w:hyperlink>
+    </w:p>
+    <w:p>
+      <w:pPr>
+        <w:pStyle w:val="Title"/>
+        <w:numPr>
+          <w:ilvl w:val="0"/>
+          <w:numId w:val="2"/>
+        </w:numPr>
+        <w:jc w:val="left"/>
+        <w:rPr>
+          <w:rFonts w:ascii="Book Antiqua" w:hAnsi="Book Antiqua"/>
+          <w:b/>
+          <w:bCs/>
+          <w:smallCaps/>
+          <w:sz w:val="24"/>
+        </w:rPr>
+      </w:pPr>
+      <w:hyperlink w:anchor="Transcriptions_OT" w:history="1">
+        <w:r>
+          <w:rPr>
+            <w:rStyle w:val="Hyperlink"/>
+            <w:rFonts w:ascii="Book Antiqua" w:hAnsi="Book Antiqua"/>
+            <w:b/>
+            <w:bCs/>
+            <w:smallCaps/>
+            <w:sz w:val="24"/>
+          </w:rPr>
+          <w:t>Old Testament Transcriptions</w:t>
+        </w:r>
+      </w:hyperlink>
+    </w:p>
+    <w:p>
+      <w:pPr>
+        <w:pStyle w:val="Title"/>
+        <w:numPr>
+          <w:ilvl w:val="0"/>
+          <w:numId w:val="2"/>
+        </w:numPr>
+        <w:jc w:val="left"/>
+        <w:rPr>
+          <w:rFonts w:ascii="Book Antiqua" w:hAnsi="Book Antiqua"/>
+          <w:b/>
+          <w:bCs/>
+          <w:smallCaps/>
+          <w:sz w:val="24"/>
+        </w:rPr>
+      </w:pPr>
+      <w:hyperlink w:anchor="Transcriptions_NT" w:history="1">
+        <w:r>
+          <w:rPr>
+            <w:rStyle w:val="Hyperlink"/>
+            <w:rFonts w:ascii="Book Antiqua" w:hAnsi="Book Antiqua"/>
+            <w:b/>
+            <w:bCs/>
+            <w:smallCaps/>
+            <w:sz w:val="24"/>
+          </w:rPr>
+          <w:t>New Testament Transcriptions</w:t>
+        </w:r>
+      </w:hyperlink>
+    </w:p>
+    <w:p>
+      <w:pPr>
+        <w:pStyle w:val="Title"/>
+        <w:numPr>
+          <w:ilvl w:val="0"/>
+          <w:numId w:val="2"/>
+        </w:numPr>
+        <w:jc w:val="left"/>
+        <w:rPr>
+          <w:rFonts w:ascii="Book Antiqua" w:hAnsi="Book Antiqua"/>
+          <w:b/>
+          <w:bCs/>
+          <w:smallCaps/>
+          <w:sz w:val="24"/>
+        </w:rPr>
+      </w:pPr>
+      <w:hyperlink w:anchor="Transcriptions_DC" w:history="1">
+        <w:r>
+          <w:rPr>
+            <w:rStyle w:val="Hyperlink"/>
+            <w:rFonts w:ascii="Book Antiqua" w:hAnsi="Book Antiqua"/>
+            <w:b/>
+            <w:bCs/>
+            <w:smallCaps/>
+            <w:sz w:val="24"/>
+          </w:rPr>
+          <w:t>Deuterocanon/Apocrypha Transcriptions</w:t>
+        </w:r>
+      </w:hyperlink>
+    </w:p>
+    <w:p>
+      <w:pPr>
+        <w:pStyle w:val="Title"/>
+        <w:numPr>
+          <w:ilvl w:val="0"/>
+          <w:numId w:val="2"/>
+        </w:numPr>
+        <w:jc w:val="left"/>
+        <w:rPr>
+          <w:rFonts w:ascii="Book Antiqua" w:hAnsi="Book Antiqua"/>
+          <w:b/>
+          <w:bCs/>
+          <w:smallCaps/>
+          <w:sz w:val="24"/>
+        </w:rPr>
+      </w:pPr>
+      <w:hyperlink w:anchor="Transcriptions_CF" w:history="1">
+        <w:r>
+          <w:rPr>
+            <w:rStyle w:val="Hyperlink"/>
+            <w:rFonts w:ascii="Book Antiqua" w:hAnsi="Book Antiqua"/>
+            <w:b/>
+            <w:bCs/>
+            <w:smallCaps/>
+            <w:sz w:val="24"/>
+          </w:rPr>
+          <w:t>Early Christian Writings Transcriptions</w:t>
+        </w:r>
+      </w:hyperlink>
+    </w:p>
+    <w:p>
+      <w:pPr>
+        <w:pStyle w:val="Title"/>
+        <w:numPr>
+          <w:ilvl w:val="0"/>
+          <w:numId w:val="2"/>
+        </w:numPr>
+        <w:jc w:val="left"/>
+        <w:rPr>
+          <w:rFonts w:ascii="Book Antiqua" w:hAnsi="Book Antiqua"/>
+          <w:b/>
+          <w:bCs/>
+          <w:smallCaps/>
+          <w:sz w:val="24"/>
+        </w:rPr>
+      </w:pPr>
+      <w:hyperlink w:anchor="Parallel_Annotated" w:history="1">
+        <w:r>
+          <w:rPr>
+            <w:rStyle w:val="Hyperlink"/>
+            <w:rFonts w:ascii="Book Antiqua" w:hAnsi="Book Antiqua"/>
+            <w:b/>
+            <w:bCs/>
+            <w:smallCaps/>
+            <w:sz w:val="24"/>
+          </w:rPr>
+          <w:t>The Parallel/Annotated Texts</w:t>
+        </w:r>
+      </w:hyperlink>
+    </w:p>
+    <w:p>
+      <w:pPr>
+        <w:pStyle w:val="Title"/>
+        <w:numPr>
+          <w:ilvl w:val="0"/>
+          <w:numId w:val="2"/>
+        </w:numPr>
+        <w:jc w:val="left"/>
+        <w:rPr>
+          <w:rFonts w:ascii="Book Antiqua" w:hAnsi="Book Antiqua"/>
+          <w:b/>
+          <w:bCs/>
+          <w:smallCaps/>
+          <w:sz w:val="24"/>
+        </w:rPr>
+      </w:pPr>
+      <w:hyperlink w:anchor="Fonts_Formats_Files" w:history="1">
+        <w:r>
+          <w:rPr>
+            <w:rStyle w:val="Hyperlink"/>
+            <w:rFonts w:ascii="Book Antiqua" w:hAnsi="Book Antiqua"/>
+            <w:b/>
+            <w:bCs/>
+            <w:smallCaps/>
+            <w:sz w:val="24"/>
+          </w:rPr>
+          <w:t>Fonts, Formats, Files, &amp;c.</w:t>
+        </w:r>
+      </w:hyperlink>
+    </w:p>
+    <w:p>
+      <w:pPr>
+        <w:pStyle w:val="Title"/>
+        <w:numPr>
+          <w:ilvl w:val="0"/>
+          <w:numId w:val="2"/>
+        </w:numPr>
+        <w:jc w:val="left"/>
+        <w:rPr>
+          <w:rFonts w:ascii="Book Antiqua" w:hAnsi="Book Antiqua"/>
+          <w:b/>
+          <w:bCs/>
+          <w:smallCaps/>
+          <w:sz w:val="24"/>
+        </w:rPr>
+      </w:pPr>
+      <w:hyperlink w:anchor="Abbreviations" w:history="1">
+        <w:r>
+          <w:rPr>
+            <w:rStyle w:val="Hyperlink"/>
+            <w:rFonts w:ascii="Book Antiqua" w:hAnsi="Book Antiqua"/>
+            <w:b/>
+            <w:bCs/>
+            <w:smallCaps/>
+            <w:sz w:val="24"/>
+          </w:rPr>
+          <w:t>Abbreviations Used in the Notes</w:t>
+        </w:r>
+      </w:hyperlink>
+    </w:p>
+    <w:p>
+      <w:pPr>
+        <w:keepNext/>
+        <w:widowControl w:val="0"/>
+        <w:spacing w:before="120"/>
+        <w:jc w:val="center"/>
+        <w:rPr>
+          <w:rFonts w:ascii="Book Antiqua" w:hAnsi="Book Antiqua" w:hint="default"/>
+          <w:b/>
+          <w:bCs/>
+          <w:smallCaps/>
+          <w:szCs w:val="26"/>
+          <w:u w:val="single"/>
+        </w:rPr>
+        <w:sectPr>
+          <w:footnotePr>
+            <w:numRestart w:val="eachSect"/>
+          </w:footnotePr>
+          <w:endnotePr>
+            <w:numFmt w:val="decimal"/>
+            <w:numRestart w:val="eachSect"/>
+          </w:endnotePr>
+          <w:type w:val="continuous"/>
+          <w:pgSz w:w="16838" w:h="11906" w:orient="landscape" w:code="9"/>
+          <w:pgMar w:top="1247" w:right="1418" w:bottom="1247" w:left="1418" w:header="709" w:footer="709" w:gutter="0"/>
+          <w:cols w:num="2" w:space="708"/>
+          <w:docGrid w:linePitch="360"/>
+        </w:sectPr>
+      </w:pPr>
+      <w:bookmarkStart w:id="0" w:name="_Introduction"/>
+      <w:bookmarkStart w:id="1" w:name="Introduction"/>
+      <w:bookmarkEnd w:id="0"/>
+    </w:p>
+    <w:p>
+      <w:pPr>
+        <w:keepNext/>
+        <w:widowControl w:val="0"/>
+        <w:spacing w:before="120"/>
+        <w:jc w:val="center"/>
+        <w:rPr>
+          <w:rFonts w:ascii="Book Antiqua" w:hAnsi="Book Antiqua" w:hint="default"/>
+          <w:b/>
+          <w:bCs/>
+          <w:smallCaps/>
+          <w:szCs w:val="26"/>
+          <w:u w:val="single"/>
+        </w:rPr>
+      </w:pPr>
+      <w:r>
+        <w:rPr>
+          <w:rFonts w:ascii="Book Antiqua" w:hAnsi="Book Antiqua" w:hint="default"/>
+          <w:b/>
+          <w:bCs/>
+          <w:smallCaps/>
+          <w:szCs w:val="26"/>
+          <w:u w:val="single"/>
+        </w:rPr>
+        <w:t>Introduction</w:t>
+      </w:r>
+      <w:bookmarkEnd w:id="1"/>
+    </w:p>
+    <w:p>
+      <w:pPr>
+        <w:pStyle w:val="Title"/>
         <w:ind w:firstLine="284"/>
         <w:jc w:val="both"/>
         <w:rPr>
@@ -395,6 +567,220 @@
           <w:rFonts w:ascii="Book Antiqua" w:hAnsi="Book Antiqua"/>
           <w:sz w:val="22"/>
         </w:rPr>
+        <w:t xml:space="preserve">The “TheoDoor” project comprises a large set of files containing transcriptions of </w:t>
+      </w:r>
+      <w:r>
+        <w:rPr>
+          <w:rFonts w:ascii="Book Antiqua" w:hAnsi="Book Antiqua"/>
+          <w:sz w:val="22"/>
+        </w:rPr>
+        <w:t>ancient</w:t>
+      </w:r>
+      <w:r>
+        <w:rPr>
+          <w:rFonts w:ascii="Book Antiqua" w:hAnsi="Book Antiqua"/>
+          <w:sz w:val="22"/>
+        </w:rPr>
+        <w:t xml:space="preserve"> texts of the books of the Bible, along with numerous deuterocanonical books, </w:t>
+      </w:r>
+      <w:r>
+        <w:rPr>
+          <w:rFonts w:ascii="Book Antiqua" w:hAnsi="Book Antiqua"/>
+          <w:sz w:val="22"/>
+        </w:rPr>
+        <w:t xml:space="preserve">meta-canon, </w:t>
+      </w:r>
+      <w:r>
+        <w:rPr>
+          <w:rFonts w:ascii="Book Antiqua" w:hAnsi="Book Antiqua"/>
+          <w:sz w:val="22"/>
+        </w:rPr>
+        <w:t xml:space="preserve">apocrypha, pseudepigrapha and other related works. </w:t>
+      </w:r>
+      <w:r>
+        <w:rPr>
+          <w:rFonts w:ascii="Book Antiqua" w:hAnsi="Book Antiqua"/>
+          <w:sz w:val="22"/>
+        </w:rPr>
+        <w:t xml:space="preserve">The texts are presented as </w:t>
+      </w:r>
+      <w:r>
+        <w:rPr>
+          <w:rFonts w:ascii="Book Antiqua" w:hAnsi="Book Antiqua"/>
+          <w:sz w:val="22"/>
+        </w:rPr>
+        <w:t>OpenDocument</w:t>
+      </w:r>
+      <w:r>
+        <w:rPr>
+          <w:rFonts w:ascii="Book Antiqua" w:hAnsi="Book Antiqua"/>
+          <w:i/>
+          <w:iCs/>
+          <w:sz w:val="22"/>
+        </w:rPr>
+        <w:t xml:space="preserve"> </w:t>
+      </w:r>
+      <w:r>
+        <w:rPr>
+          <w:rFonts w:ascii="Book Antiqua" w:hAnsi="Book Antiqua"/>
+          <w:sz w:val="22"/>
+        </w:rPr>
+        <w:t>Text</w:t>
+      </w:r>
+      <w:r>
+        <w:rPr>
+          <w:rFonts w:ascii="Book Antiqua" w:hAnsi="Book Antiqua"/>
+          <w:i/>
+          <w:iCs/>
+          <w:sz w:val="22"/>
+        </w:rPr>
+        <w:t>®</w:t>
+      </w:r>
+      <w:r>
+        <w:rPr>
+          <w:rFonts w:ascii="Book Antiqua" w:hAnsi="Book Antiqua"/>
+          <w:sz w:val="22"/>
+        </w:rPr>
+        <w:t xml:space="preserve"> </w:t>
+      </w:r>
+      <w:r>
+        <w:rPr>
+          <w:rFonts w:ascii="Book Antiqua" w:hAnsi="Book Antiqua"/>
+          <w:sz w:val="22"/>
+        </w:rPr>
+        <w:t>files</w:t>
+      </w:r>
+      <w:r>
+        <w:rPr>
+          <w:rFonts w:ascii="Book Antiqua" w:hAnsi="Book Antiqua"/>
+          <w:sz w:val="22"/>
+        </w:rPr>
+        <w:t xml:space="preserve"> and a consistent format has been maintained </w:t>
+      </w:r>
+      <w:r>
+        <w:rPr>
+          <w:rFonts w:ascii="Book Antiqua" w:hAnsi="Book Antiqua"/>
+          <w:sz w:val="22"/>
+        </w:rPr>
+        <w:t xml:space="preserve">(as much as is possible) </w:t>
+      </w:r>
+      <w:r>
+        <w:rPr>
+          <w:rFonts w:ascii="Book Antiqua" w:hAnsi="Book Antiqua"/>
+          <w:sz w:val="22"/>
+        </w:rPr>
+        <w:t xml:space="preserve">across all texts, allowing easy access for copy/paste operations. </w:t>
+      </w:r>
+      <w:r>
+        <w:rPr>
+          <w:rFonts w:ascii="Book Antiqua" w:hAnsi="Book Antiqua"/>
+          <w:sz w:val="22"/>
+        </w:rPr>
+        <w:t xml:space="preserve">There is </w:t>
+      </w:r>
+      <w:r>
+        <w:rPr>
+          <w:rFonts w:ascii="Book Antiqua" w:hAnsi="Book Antiqua"/>
+          <w:sz w:val="22"/>
+        </w:rPr>
+        <w:t xml:space="preserve">(or will be) </w:t>
+      </w:r>
+      <w:r>
+        <w:rPr>
+          <w:rFonts w:ascii="Book Antiqua" w:hAnsi="Book Antiqua"/>
+          <w:sz w:val="22"/>
+        </w:rPr>
+        <w:t>also an annotated, parallel version of each book</w:t>
+      </w:r>
+      <w:r>
+        <w:rPr>
+          <w:rFonts w:ascii="Book Antiqua" w:hAnsi="Book Antiqua"/>
+          <w:sz w:val="22"/>
+        </w:rPr>
+        <w:t xml:space="preserve"> (in PDF format)</w:t>
+      </w:r>
+      <w:r>
+        <w:rPr>
+          <w:rFonts w:ascii="Book Antiqua" w:hAnsi="Book Antiqua"/>
+          <w:sz w:val="22"/>
+        </w:rPr>
+        <w:t xml:space="preserve">, in which the </w:t>
+      </w:r>
+      <w:r>
+        <w:rPr>
+          <w:rFonts w:ascii="Book Antiqua" w:hAnsi="Book Antiqua"/>
+          <w:sz w:val="22"/>
+        </w:rPr>
+        <w:t xml:space="preserve">primary </w:t>
+      </w:r>
+      <w:r>
+        <w:rPr>
+          <w:rFonts w:ascii="Book Antiqua" w:hAnsi="Book Antiqua"/>
+          <w:sz w:val="22"/>
+        </w:rPr>
+        <w:t xml:space="preserve">source-language text (most often Hebrew or Greek) can be compared with an English </w:t>
+      </w:r>
+      <w:r>
+        <w:rPr>
+          <w:rFonts w:ascii="Book Antiqua" w:hAnsi="Book Antiqua"/>
+          <w:sz w:val="22"/>
+        </w:rPr>
+        <w:t>translation</w:t>
+      </w:r>
+      <w:r>
+        <w:rPr>
+          <w:rFonts w:ascii="Book Antiqua" w:hAnsi="Book Antiqua"/>
+          <w:sz w:val="22"/>
+        </w:rPr>
+        <w:t xml:space="preserve">. The origin, purpose, and details of the parallel/annotated version (the </w:t>
+      </w:r>
+      <w:r>
+        <w:rPr>
+          <w:rFonts w:ascii="Book Antiqua" w:hAnsi="Book Antiqua"/>
+          <w:sz w:val="22"/>
+        </w:rPr>
+        <w:t xml:space="preserve">so-called </w:t>
+      </w:r>
+      <w:r>
+        <w:rPr>
+          <w:rFonts w:ascii="Book Antiqua" w:hAnsi="Book Antiqua"/>
+          <w:sz w:val="22"/>
+        </w:rPr>
+        <w:t xml:space="preserve">“TheoDoor Files”) are discussed in detail in a </w:t>
+      </w:r>
+      <w:hyperlink w:anchor="Parallel_Annotated" w:tooltip="The Annotated/Parallel Texts" w:history="1">
+        <w:r>
+          <w:rPr>
+            <w:rStyle w:val="Hyperlink"/>
+            <w:rFonts w:ascii="Book Antiqua" w:hAnsi="Book Antiqua"/>
+            <w:sz w:val="22"/>
+          </w:rPr>
+          <w:t>later section</w:t>
+        </w:r>
+      </w:hyperlink>
+      <w:r>
+        <w:rPr>
+          <w:rFonts w:ascii="Book Antiqua" w:hAnsi="Book Antiqua"/>
+          <w:sz w:val="22"/>
+        </w:rPr>
+        <w:t>.</w:t>
+      </w:r>
+    </w:p>
+    <w:p>
+      <w:pPr>
+        <w:pStyle w:val="Title"/>
+        <w:ind w:firstLine="284"/>
+        <w:jc w:val="both"/>
+        <w:rPr>
+          <w:rFonts w:ascii="Book Antiqua" w:hAnsi="Book Antiqua"/>
+          <w:sz w:val="22"/>
+        </w:rPr>
+      </w:pPr>
+      <w:r>
+        <w:rPr>
+          <w:rFonts w:ascii="Book Antiqua" w:hAnsi="Book Antiqua"/>
+          <w:sz w:val="22"/>
+        </w:rPr>
         <w:t>For all books, we also</w:t>
       </w:r>
       <w:r>
@@ -430,7 +816,56 @@
           <w:rFonts w:ascii="Book Antiqua" w:hAnsi="Book Antiqua"/>
           <w:sz w:val="22"/>
         </w:rPr>
-        <w:t xml:space="preserve">. For the OT and NT Canon, and those book generally considered Deuterocanon (by either the Roman Catholic or Eastern Orthodox Churches), the text presented is that of the </w:t>
+        <w:t xml:space="preserve">. For the </w:t>
+      </w:r>
+      <w:r>
+        <w:rPr>
+          <w:rFonts w:ascii="Book Antiqua" w:hAnsi="Book Antiqua"/>
+          <w:sz w:val="22"/>
+        </w:rPr>
+        <w:t>Canonical Old</w:t>
+      </w:r>
+      <w:r>
+        <w:rPr>
+          <w:rFonts w:ascii="Book Antiqua" w:hAnsi="Book Antiqua"/>
+          <w:sz w:val="22"/>
+        </w:rPr>
+        <w:t xml:space="preserve"> and N</w:t>
+      </w:r>
+      <w:r>
+        <w:rPr>
+          <w:rFonts w:ascii="Book Antiqua" w:hAnsi="Book Antiqua"/>
+          <w:sz w:val="22"/>
+        </w:rPr>
+        <w:t>ew Testaments</w:t>
+      </w:r>
+      <w:r>
+        <w:rPr>
+          <w:rFonts w:ascii="Book Antiqua" w:hAnsi="Book Antiqua"/>
+          <w:sz w:val="22"/>
+        </w:rPr>
+        <w:t xml:space="preserve">, and those book generally considered Deuterocanon (by either the Roman Catholic or </w:t>
+      </w:r>
+      <w:r>
+        <w:rPr>
+          <w:rFonts w:ascii="Book Antiqua" w:hAnsi="Book Antiqua"/>
+          <w:sz w:val="22"/>
+        </w:rPr>
+        <w:t xml:space="preserve">by the </w:t>
+      </w:r>
+      <w:r>
+        <w:rPr>
+          <w:rFonts w:ascii="Book Antiqua" w:hAnsi="Book Antiqua"/>
+          <w:sz w:val="22"/>
+        </w:rPr>
+        <w:t>Greek/Russian</w:t>
+      </w:r>
+      <w:r>
+        <w:rPr>
+          <w:rFonts w:ascii="Book Antiqua" w:hAnsi="Book Antiqua"/>
+          <w:sz w:val="22"/>
+        </w:rPr>
+        <w:t xml:space="preserve"> Orthodox Churches), the text presented is that of the </w:t>
       </w:r>
       <w:hyperlink r:id="rId7" w:tooltip="WEB Home Web Page" w:history="1">
         <w:r>
@@ -496,7 +931,24 @@
           <w:rFonts w:ascii="Book Antiqua" w:hAnsi="Book Antiqua"/>
           <w:sz w:val="22"/>
         </w:rPr>
-        <w:t>. The text is as published but the books have been arranged and formatted in a manner consistent with the transcript</w:t>
+        <w:t xml:space="preserve">. The text is </w:t>
+      </w:r>
+      <w:r>
+        <w:rPr>
+          <w:rFonts w:ascii="Book Antiqua" w:hAnsi="Book Antiqua"/>
+          <w:b/>
+          <w:bCs/>
+          <w:sz w:val="22"/>
+          <w:u w:val="single"/>
+        </w:rPr>
+        <w:t>as published</w:t>
+      </w:r>
+      <w:r>
+        <w:rPr>
+          <w:rFonts w:ascii="Book Antiqua" w:hAnsi="Book Antiqua"/>
+          <w:sz w:val="22"/>
+        </w:rPr>
+        <w:t xml:space="preserve"> but the books have been arranged and formatted in a manner consistent with the transcript</w:t>
       </w:r>
       <w:r>
         <w:rPr>
@@ -538,7 +990,35 @@
           <w:rFonts w:ascii="Book Antiqua" w:hAnsi="Book Antiqua"/>
           <w:sz w:val="22"/>
         </w:rPr>
-        <w:t>that of R.H. Charles’, “The Apocrypha and Pseudepigrapha of the Old Testament,” published in 1913.</w:t>
+        <w:t>that of R.H. Charles’, “The Apocrypha and Pseudepigrapha of the Old Testament,” published in 1913</w:t>
+      </w:r>
+      <w:r>
+        <w:rPr>
+          <w:rFonts w:ascii="Book Antiqua" w:hAnsi="Book Antiqua"/>
+          <w:sz w:val="22"/>
+        </w:rPr>
+        <w:t>. F</w:t>
+      </w:r>
+      <w:r>
+        <w:rPr>
+          <w:rFonts w:ascii="Book Antiqua" w:hAnsi="Book Antiqua"/>
+          <w:sz w:val="22"/>
+        </w:rPr>
+        <w:t>or the works of the Apostolic Fathers, the text is that of J.B. Lightfoot’s translation</w:t>
+      </w:r>
+      <w:r>
+        <w:rPr>
+          <w:rFonts w:ascii="Book Antiqua" w:hAnsi="Book Antiqua"/>
+          <w:sz w:val="22"/>
+        </w:rPr>
+        <w:t>, published (posthumously) in 1891</w:t>
+      </w:r>
+      <w:r>
+        <w:rPr>
+          <w:rFonts w:ascii="Book Antiqua" w:hAnsi="Book Antiqua"/>
+          <w:sz w:val="22"/>
+        </w:rPr>
+        <w:t>.</w:t>
       </w:r>
       <w:r>
         <w:rPr>
@@ -559,21 +1039,35 @@
           <w:rFonts w:ascii="Book Antiqua" w:hAnsi="Book Antiqua"/>
           <w:sz w:val="22"/>
         </w:rPr>
-        <w:t xml:space="preserve">or more obscure books, or those not </w:t>
-      </w:r>
-      <w:r>
-        <w:rPr>
-          <w:rFonts w:ascii="Book Antiqua" w:hAnsi="Book Antiqua"/>
-          <w:sz w:val="22"/>
-        </w:rPr>
-        <w:t>recognised</w:t>
-      </w:r>
-      <w:r>
-        <w:rPr>
-          <w:rFonts w:ascii="Book Antiqua" w:hAnsi="Book Antiqua"/>
-          <w:sz w:val="22"/>
-        </w:rPr>
-        <w:t xml:space="preserve"> in Charles’ time, other published </w:t>
+        <w:t xml:space="preserve">or more </w:t>
+      </w:r>
+      <w:r>
+        <w:rPr>
+          <w:rFonts w:ascii="Book Antiqua" w:hAnsi="Book Antiqua"/>
+          <w:sz w:val="22"/>
+        </w:rPr>
+        <w:t>‘</w:t>
+      </w:r>
+      <w:r>
+        <w:rPr>
+          <w:rFonts w:ascii="Book Antiqua" w:hAnsi="Book Antiqua"/>
+          <w:sz w:val="22"/>
+        </w:rPr>
+        <w:t>obscure</w:t>
+      </w:r>
+      <w:r>
+        <w:rPr>
+          <w:rFonts w:ascii="Book Antiqua" w:hAnsi="Book Antiqua"/>
+          <w:sz w:val="22"/>
+        </w:rPr>
+        <w:t>’</w:t>
+      </w:r>
+      <w:r>
+        <w:rPr>
+          <w:rFonts w:ascii="Book Antiqua" w:hAnsi="Book Antiqua"/>
+          <w:sz w:val="22"/>
+        </w:rPr>
+        <w:t xml:space="preserve"> books, other published </w:t>
       </w:r>
       <w:r>
         <w:rPr>
@@ -587,21 +1081,36 @@
           <w:rFonts w:ascii="Book Antiqua" w:hAnsi="Book Antiqua"/>
           <w:sz w:val="22"/>
         </w:rPr>
-        <w:t xml:space="preserve"> are used as noted.</w:t>
-      </w:r>
-      <w:r>
-        <w:rPr>
-          <w:rFonts w:ascii="Book Antiqua" w:hAnsi="Book Antiqua"/>
-          <w:sz w:val="22"/>
-        </w:rPr>
-        <w:t xml:space="preserve"> For the non-canonical “Early Christian Writings,” the translations are from various sources, as noted.</w:t>
+        <w:t xml:space="preserve"> </w:t>
+      </w:r>
+      <w:r>
+        <w:rPr>
+          <w:rFonts w:ascii="Book Antiqua" w:hAnsi="Book Antiqua"/>
+          <w:sz w:val="22"/>
+        </w:rPr>
+        <w:t xml:space="preserve">(or adaptations thereof) </w:t>
+      </w:r>
+      <w:r>
+        <w:rPr>
+          <w:rFonts w:ascii="Book Antiqua" w:hAnsi="Book Antiqua"/>
+          <w:sz w:val="22"/>
+        </w:rPr>
+        <w:t>are used as noted.</w:t>
+      </w:r>
+      <w:r>
+        <w:rPr>
+          <w:rFonts w:ascii="Book Antiqua" w:hAnsi="Book Antiqua"/>
+          <w:sz w:val="22"/>
+        </w:rPr>
+        <w:t xml:space="preserve"> </w:t>
       </w:r>
     </w:p>
     <w:p>
       <w:pPr>
         <w:pStyle w:val="Title"/>
-        <w:spacing w:before="240"/>
-        <w:ind w:firstLine="284"/>
+        <w:keepNext/>
+        <w:widowControl w:val="0"/>
+        <w:ind w:firstLine="0"/>
         <w:rPr>
           <w:rFonts w:ascii="Book Antiqua" w:hAnsi="Book Antiqua"/>
           <w:b/>
@@ -609,8 +1118,10 @@
           <w:smallCaps/>
           <w:sz w:val="24"/>
           <w:szCs w:val="26"/>
+          <w:u w:val="single"/>
         </w:rPr>
       </w:pPr>
+      <w:bookmarkStart w:id="2" w:name="Transcriptions_OT"/>
       <w:r>
         <w:rPr>
           <w:rFonts w:ascii="Book Antiqua" w:hAnsi="Book Antiqua"/>
@@ -619,14 +1130,15 @@
           <w:smallCaps/>
           <w:sz w:val="24"/>
           <w:szCs w:val="26"/>
+          <w:u w:val="single"/>
         </w:rPr>
         <w:t>Old Testament Transcriptions</w:t>
       </w:r>
+      <w:bookmarkEnd w:id="2"/>
     </w:p>
     <w:p>
       <w:pPr>
         <w:pStyle w:val="Title"/>
-        <w:spacing w:before="100"/>
         <w:ind w:firstLine="284"/>
         <w:jc w:val="both"/>
         <w:rPr>
@@ -676,7 +1188,35 @@
           <w:rFonts w:ascii="Book Antiqua" w:hAnsi="Book Antiqua"/>
           <w:sz w:val="22"/>
         </w:rPr>
-        <w:t xml:space="preserve">) are provided. The primary version (used in the parallel texts) is that </w:t>
+        <w:t>) are provided. The primary version (</w:t>
+      </w:r>
+      <w:r>
+        <w:rPr>
+          <w:rFonts w:ascii="Book Antiqua" w:hAnsi="Book Antiqua"/>
+          <w:sz w:val="22"/>
+        </w:rPr>
+        <w:t xml:space="preserve">and that </w:t>
+      </w:r>
+      <w:r>
+        <w:rPr>
+          <w:rFonts w:ascii="Book Antiqua" w:hAnsi="Book Antiqua"/>
+          <w:sz w:val="22"/>
+        </w:rPr>
+        <w:t>used in the parallel texts</w:t>
+      </w:r>
+      <w:r>
+        <w:rPr>
+          <w:rFonts w:ascii="Book Antiqua" w:hAnsi="Book Antiqua"/>
+          <w:sz w:val="22"/>
+        </w:rPr>
+        <w:t xml:space="preserve"> for the books of the Tanakh</w:t>
+      </w:r>
+      <w:r>
+        <w:rPr>
+          <w:rFonts w:ascii="Book Antiqua" w:hAnsi="Book Antiqua"/>
+          <w:sz w:val="22"/>
+        </w:rPr>
+        <w:t xml:space="preserve">) is that </w:t>
       </w:r>
       <w:r>
         <w:rPr>
@@ -685,7 +1225,7 @@
         </w:rPr>
         <w:t xml:space="preserve">of the </w:t>
       </w:r>
-      <w:hyperlink r:id="rId9" w:anchor="Original_Announcements_in_English" w:tooltip="Link to (English) home website - the reuired attribution." w:history="1">
+      <w:hyperlink r:id="rId9" w:anchor="Original_Announcements_in_English" w:tooltip="Link to (English) home website - the required attribution." w:history="1">
         <w:r>
           <w:rPr>
             <w:rStyle w:val="Hyperlink"/>
@@ -761,14 +1301,35 @@
           <w:rFonts w:ascii="Book Antiqua" w:hAnsi="Book Antiqua"/>
           <w:sz w:val="22"/>
         </w:rPr>
-        <w:t>; detailed information on changes</w:t>
-      </w:r>
-      <w:r>
-        <w:rPr>
-          <w:rFonts w:ascii="Book Antiqua" w:hAnsi="Book Antiqua"/>
-          <w:sz w:val="22"/>
-        </w:rPr>
-        <w:t xml:space="preserve"> (and corrections)</w:t>
+        <w:t xml:space="preserve">; detailed information on </w:t>
+      </w:r>
+      <w:r>
+        <w:rPr>
+          <w:rFonts w:ascii="Book Antiqua" w:hAnsi="Book Antiqua"/>
+          <w:sz w:val="22"/>
+        </w:rPr>
+        <w:t>alterations</w:t>
+      </w:r>
+      <w:r>
+        <w:rPr>
+          <w:rFonts w:ascii="Book Antiqua" w:hAnsi="Book Antiqua"/>
+          <w:sz w:val="22"/>
+        </w:rPr>
+        <w:t xml:space="preserve"> and</w:t>
+      </w:r>
+      <w:r>
+        <w:rPr>
+          <w:rFonts w:ascii="Book Antiqua" w:hAnsi="Book Antiqua"/>
+          <w:sz w:val="22"/>
+        </w:rPr>
+        <w:t>/or</w:t>
+      </w:r>
+      <w:r>
+        <w:rPr>
+          <w:rFonts w:ascii="Book Antiqua" w:hAnsi="Book Antiqua"/>
+          <w:sz w:val="22"/>
+        </w:rPr>
+        <w:t xml:space="preserve"> corrections</w:t>
       </w:r>
       <w:r>
         <w:rPr>
@@ -845,7 +1406,14 @@
           <w:rFonts w:ascii="Book Antiqua" w:hAnsi="Book Antiqua"/>
           <w:sz w:val="22"/>
         </w:rPr>
-        <w:t xml:space="preserve"> – which is published under </w:t>
+        <w:t xml:space="preserve">, </w:t>
+      </w:r>
+      <w:r>
+        <w:rPr>
+          <w:rFonts w:ascii="Book Antiqua" w:hAnsi="Book Antiqua"/>
+          <w:sz w:val="22"/>
+        </w:rPr>
+        <w:t xml:space="preserve">which is published under </w:t>
       </w:r>
       <w:hyperlink r:id="rId13" w:history="1">
         <w:r>
@@ -862,7 +1430,7 @@
           <w:rFonts w:ascii="Book Antiqua" w:hAnsi="Book Antiqua"/>
           <w:sz w:val="22"/>
         </w:rPr>
-        <w:t xml:space="preserve"> – </w:t>
+        <w:t>,</w:t>
       </w:r>
       <w:r>
         <w:rPr>
@@ -885,7 +1453,21 @@
           <w:rFonts w:ascii="Book Antiqua" w:hAnsi="Book Antiqua"/>
           <w:sz w:val="22"/>
         </w:rPr>
-        <w:t xml:space="preserve"> text) applied; in a future release, some transcription notes and/or critical apparatus may be added to these </w:t>
+        <w:t xml:space="preserve"> text) applied; in a future release, some transcription notes and/or critical apparatus </w:t>
+      </w:r>
+      <w:r>
+        <w:rPr>
+          <w:rFonts w:ascii="Book Antiqua" w:hAnsi="Book Antiqua"/>
+          <w:sz w:val="22"/>
+        </w:rPr>
+        <w:t>may</w:t>
+      </w:r>
+      <w:r>
+        <w:rPr>
+          <w:rFonts w:ascii="Book Antiqua" w:hAnsi="Book Antiqua"/>
+          <w:sz w:val="22"/>
+        </w:rPr>
+        <w:t xml:space="preserve"> be added to these </w:t>
       </w:r>
       <w:r>
         <w:rPr>
@@ -901,13 +1483,26 @@
           <w:rFonts w:ascii="Book Antiqua" w:hAnsi="Book Antiqua"/>
           <w:sz w:val="22"/>
         </w:rPr>
-        <w:t xml:space="preserve"> files.</w:t>
+        <w:t xml:space="preserve"> </w:t>
+      </w:r>
+      <w:r>
+        <w:rPr>
+          <w:rFonts w:ascii="Book Antiqua" w:hAnsi="Book Antiqua"/>
+          <w:sz w:val="22"/>
+        </w:rPr>
+        <w:t>texts</w:t>
+      </w:r>
+      <w:r>
+        <w:rPr>
+          <w:rFonts w:ascii="Book Antiqua" w:hAnsi="Book Antiqua"/>
+          <w:sz w:val="22"/>
+        </w:rPr>
+        <w:t>.</w:t>
       </w:r>
     </w:p>
     <w:p>
       <w:pPr>
         <w:pStyle w:val="Title"/>
-        <w:spacing w:before="100"/>
         <w:ind w:firstLine="284"/>
         <w:jc w:val="both"/>
         <w:rPr>
@@ -920,6 +1515,7 @@
           <w:rFonts w:ascii="Book Antiqua" w:hAnsi="Book Antiqua"/>
           <w:sz w:val="22"/>
         </w:rPr>
+        <w:lastRenderedPageBreak/>
         <w:t xml:space="preserve">The text for the </w:t>
       </w:r>
       <w:r>
@@ -1112,7 +1708,35 @@
           <w:rFonts w:ascii="Book Antiqua" w:hAnsi="Book Antiqua"/>
           <w:sz w:val="22"/>
         </w:rPr>
-        <w:t>, with paragraph breaks added to closely match those of Rahlfs’ text. Some minor text</w:t>
+        <w:t>, with paragraph breaks added to closely match those of Rahlfs’ text</w:t>
+      </w:r>
+      <w:r>
+        <w:rPr>
+          <w:rFonts w:ascii="Book Antiqua" w:hAnsi="Book Antiqua"/>
+          <w:sz w:val="22"/>
+        </w:rPr>
+        <w:t>;</w:t>
+      </w:r>
+      <w:r>
+        <w:rPr>
+          <w:rFonts w:ascii="Book Antiqua" w:hAnsi="Book Antiqua"/>
+          <w:sz w:val="22"/>
+        </w:rPr>
+        <w:t xml:space="preserve"> </w:t>
+      </w:r>
+      <w:r>
+        <w:rPr>
+          <w:rFonts w:ascii="Book Antiqua" w:hAnsi="Book Antiqua"/>
+          <w:sz w:val="22"/>
+        </w:rPr>
+        <w:t>s</w:t>
+      </w:r>
+      <w:r>
+        <w:rPr>
+          <w:rFonts w:ascii="Book Antiqua" w:hAnsi="Book Antiqua"/>
+          <w:sz w:val="22"/>
+        </w:rPr>
+        <w:t>ome minor text</w:t>
       </w:r>
       <w:r>
         <w:rPr>
@@ -1154,13 +1778,26 @@
           <w:rFonts w:ascii="Book Antiqua" w:hAnsi="Book Antiqua"/>
           <w:sz w:val="22"/>
         </w:rPr>
-        <w:t xml:space="preserve"> with that seminal work.</w:t>
+        <w:t xml:space="preserve"> with </w:t>
+      </w:r>
+      <w:r>
+        <w:rPr>
+          <w:rFonts w:ascii="Book Antiqua" w:hAnsi="Book Antiqua"/>
+          <w:sz w:val="22"/>
+        </w:rPr>
+        <w:t>Rahlfs’</w:t>
+      </w:r>
+      <w:r>
+        <w:rPr>
+          <w:rFonts w:ascii="Book Antiqua" w:hAnsi="Book Antiqua"/>
+          <w:sz w:val="22"/>
+        </w:rPr>
+        <w:t xml:space="preserve"> seminal work.</w:t>
       </w:r>
     </w:p>
     <w:p>
       <w:pPr>
         <w:pStyle w:val="Title"/>
-        <w:spacing w:before="100"/>
         <w:ind w:firstLine="284"/>
         <w:jc w:val="both"/>
         <w:rPr>
@@ -1196,16 +1833,7 @@
           <w:iCs/>
           <w:sz w:val="22"/>
         </w:rPr>
-        <w:t>Aramaic</w:t>
-      </w:r>
-      <w:r>
-        <w:rPr>
-          <w:rFonts w:ascii="Book Antiqua" w:hAnsi="Book Antiqua"/>
-          <w:i/>
-          <w:iCs/>
-          <w:sz w:val="22"/>
-        </w:rPr>
-        <w:t xml:space="preserve"> Targumim</w:t>
+        <w:t>Aramaic Targumim</w:t>
       </w:r>
       <w:r>
         <w:rPr>
@@ -1259,15 +1887,31 @@
           <w:rFonts w:ascii="Book Antiqua" w:hAnsi="Book Antiqua"/>
           <w:sz w:val="22"/>
         </w:rPr>
-        <w:t xml:space="preserve"> website. These files, which also include (where available) a parallel English translation (from various sources), are still very much a ‘work in progress’; additional formatting and </w:t>
-      </w:r>
-      <w:r>
-        <w:rPr>
-          <w:rFonts w:ascii="Book Antiqua" w:hAnsi="Book Antiqua"/>
-          <w:sz w:val="22"/>
-        </w:rPr>
-        <w:lastRenderedPageBreak/>
-        <w:t>(considerably) more footnotes will be added in a future release.</w:t>
+        <w:t xml:space="preserve"> website</w:t>
+      </w:r>
+      <w:r>
+        <w:rPr>
+          <w:rFonts w:ascii="Book Antiqua" w:hAnsi="Book Antiqua"/>
+          <w:sz w:val="22"/>
+        </w:rPr>
+        <w:t xml:space="preserve">, which are also (generally) published under </w:t>
+      </w:r>
+      <w:hyperlink r:id="rId17" w:history="1">
+        <w:r>
+          <w:rPr>
+            <w:rStyle w:val="Hyperlink"/>
+            <w:rFonts w:ascii="Book Antiqua" w:hAnsi="Book Antiqua"/>
+            <w:sz w:val="22"/>
+          </w:rPr>
+          <w:t>CC-BY-SA licence</w:t>
+        </w:r>
+      </w:hyperlink>
+      <w:r>
+        <w:rPr>
+          <w:rFonts w:ascii="Book Antiqua" w:hAnsi="Book Antiqua"/>
+          <w:sz w:val="22"/>
+        </w:rPr>
+        <w:t>. These files, which also include (where available) a parallel English translation (from various sources), are still very much a ‘work in progress’; additional formatting and (considerably) more footnotes will be added in a future release.</w:t>
       </w:r>
       <w:r>
         <w:rPr>
@@ -1345,7 +1989,6 @@
     <w:p>
       <w:pPr>
         <w:pStyle w:val="Title"/>
-        <w:spacing w:before="100"/>
         <w:ind w:firstLine="284"/>
         <w:jc w:val="both"/>
         <w:rPr>
@@ -1395,8 +2038,18 @@
           <w:rFonts w:ascii="Book Antiqua" w:hAnsi="Book Antiqua"/>
           <w:sz w:val="22"/>
         </w:rPr>
-        <w:t xml:space="preserve"> Michael Tweedale’s Clementine Vulgate Project</w:t>
-      </w:r>
+        <w:t xml:space="preserve"> Michael Tweedale’s </w:t>
+      </w:r>
+      <w:hyperlink r:id="rId18" w:tooltip="Notes on the Latin Vulgate Text" w:history="1">
+        <w:r>
+          <w:rPr>
+            <w:rStyle w:val="Hyperlink"/>
+            <w:rFonts w:ascii="Book Antiqua" w:hAnsi="Book Antiqua"/>
+            <w:sz w:val="22"/>
+          </w:rPr>
+          <w:t>Clementine Vulgate Project</w:t>
+        </w:r>
+      </w:hyperlink>
       <w:r>
         <w:rPr>
           <w:rFonts w:ascii="Book Antiqua" w:hAnsi="Book Antiqua"/>
@@ -1460,7 +2113,7 @@
           <w:iCs/>
           <w:sz w:val="22"/>
         </w:rPr>
-        <w:t>Vg</w:t>
+        <w:t>Vulgate</w:t>
       </w:r>
       <w:r>
         <w:rPr>
@@ -1482,13 +2135,20 @@
           <w:rFonts w:ascii="Book Antiqua" w:hAnsi="Book Antiqua"/>
           <w:sz w:val="22"/>
         </w:rPr>
-        <w:t xml:space="preserve"> Project.</w:t>
+        <w:t xml:space="preserve"> Project</w:t>
+      </w:r>
+      <w:r>
+        <w:rPr>
+          <w:rFonts w:ascii="Book Antiqua" w:hAnsi="Book Antiqua"/>
+          <w:sz w:val="22"/>
+        </w:rPr>
+        <w:t xml:space="preserve"> and that for 2 Esdras (mostly) from the Online Critical Pseudepigrapha.</w:t>
       </w:r>
     </w:p>
     <w:p>
       <w:pPr>
         <w:pStyle w:val="HTMLPreformatted"/>
-        <w:spacing w:before="100"/>
+        <w:spacing w:before="120"/>
         <w:ind w:firstLine="284"/>
         <w:jc w:val="both"/>
         <w:rPr>
@@ -1496,7 +2156,7 @@
           <w:sz w:val="22"/>
         </w:rPr>
       </w:pPr>
-      <w:bookmarkStart w:id="0" w:name="_Hlk179486782"/>
+      <w:bookmarkStart w:id="3" w:name="_Hlk179486782"/>
       <w:r>
         <w:rPr>
           <w:rFonts w:ascii="Book Antiqua" w:hAnsi="Book Antiqua"/>
@@ -1527,7 +2187,7 @@
         </w:rPr>
         <w:t xml:space="preserve">transcripts are from </w:t>
       </w:r>
-      <w:hyperlink r:id="rId17" w:tooltip="Source website for the Church Slavonic Text" w:history="1">
+      <w:hyperlink r:id="rId19" w:tooltip="Source website for the Church Slavonic Text" w:history="1">
         <w:r>
           <w:rPr>
             <w:rStyle w:val="Hyperlink"/>
@@ -1542,23 +2202,14 @@
           <w:rFonts w:ascii="Book Antiqua" w:hAnsi="Book Antiqua"/>
           <w:sz w:val="22"/>
         </w:rPr>
-        <w:t>; the text appears to be that of</w:t>
-      </w:r>
-      <w:r>
-        <w:rPr>
-          <w:rFonts w:ascii="Book Antiqua" w:hAnsi="Book Antiqua"/>
-          <w:sz w:val="22"/>
-          <w:lang w:val="en"/>
-        </w:rPr>
-        <w:t xml:space="preserve"> the </w:t>
-      </w:r>
-      <w:hyperlink r:id="rId18" w:tooltip="Local PDF Copy of the Elizabeth Bible" w:history="1">
+        <w:t xml:space="preserve">; the text appears to be that of the </w:t>
+      </w:r>
+      <w:hyperlink r:id="rId20" w:tooltip="Local PDF Copy of the Elizabeth Bible" w:history="1">
         <w:r>
           <w:rPr>
             <w:rStyle w:val="Hyperlink"/>
             <w:rFonts w:ascii="Book Antiqua" w:hAnsi="Book Antiqua"/>
             <w:sz w:val="22"/>
-            <w:lang w:val="en"/>
           </w:rPr>
           <w:t>Elizabeth Bible</w:t>
         </w:r>
@@ -1567,57 +2218,17 @@
         <w:rPr>
           <w:rFonts w:ascii="Book Antiqua" w:hAnsi="Book Antiqua"/>
           <w:sz w:val="22"/>
-          <w:lang w:val="en"/>
-        </w:rPr>
-        <w:t>, with the original</w:t>
-      </w:r>
-      <w:r>
-        <w:rPr>
-          <w:rFonts w:ascii="Book Antiqua" w:hAnsi="Book Antiqua"/>
-          <w:sz w:val="22"/>
-          <w:lang w:val="en"/>
-        </w:rPr>
-        <w:t>,</w:t>
-      </w:r>
-      <w:r>
-        <w:rPr>
-          <w:rFonts w:ascii="Book Antiqua" w:hAnsi="Book Antiqua"/>
-          <w:sz w:val="22"/>
-          <w:lang w:val="en"/>
-        </w:rPr>
-        <w:t xml:space="preserve"> alphabetic </w:t>
-      </w:r>
-      <w:r>
-        <w:rPr>
-          <w:rFonts w:ascii="Book Antiqua" w:hAnsi="Book Antiqua"/>
-          <w:sz w:val="22"/>
-          <w:lang w:val="en"/>
-        </w:rPr>
-        <w:t>verse</w:t>
-      </w:r>
-      <w:r>
-        <w:rPr>
-          <w:rFonts w:ascii="Book Antiqua" w:hAnsi="Book Antiqua"/>
-          <w:sz w:val="22"/>
-          <w:lang w:val="en"/>
-        </w:rPr>
-        <w:t xml:space="preserve"> numbers</w:t>
-      </w:r>
-      <w:r>
-        <w:rPr>
-          <w:rFonts w:ascii="Book Antiqua" w:hAnsi="Book Antiqua"/>
-          <w:sz w:val="22"/>
-          <w:lang w:val="en"/>
-        </w:rPr>
-        <w:t>. The usual formatting has been applied, as well as removal of the drop-cap style for the opening letter of each chapter.</w:t>
-      </w:r>
-      <w:bookmarkEnd w:id="0"/>
+        </w:rPr>
+        <w:t>, with the original, alphabetic verse numbers. The usual formatting has been applied, as well as removal of the drop-cap style for the opening letter of each chapter.</w:t>
+      </w:r>
+      <w:bookmarkEnd w:id="3"/>
     </w:p>
     <w:p>
       <w:pPr>
         <w:pStyle w:val="Title"/>
-        <w:spacing w:before="240"/>
-        <w:ind w:firstLine="284"/>
+        <w:keepNext/>
+        <w:widowControl w:val="0"/>
+        <w:ind w:firstLine="0"/>
         <w:rPr>
           <w:rFonts w:ascii="Book Antiqua" w:hAnsi="Book Antiqua"/>
           <w:b/>
@@ -1625,8 +2236,10 @@
           <w:smallCaps/>
           <w:sz w:val="24"/>
           <w:szCs w:val="26"/>
+          <w:u w:val="single"/>
         </w:rPr>
       </w:pPr>
+      <w:bookmarkStart w:id="4" w:name="Transcriptions_NT"/>
       <w:r>
         <w:rPr>
           <w:rFonts w:ascii="Book Antiqua" w:hAnsi="Book Antiqua"/>
@@ -1635,20 +2248,11 @@
           <w:smallCaps/>
           <w:sz w:val="24"/>
           <w:szCs w:val="26"/>
-        </w:rPr>
-        <w:t>New</w:t>
-      </w:r>
-      <w:r>
-        <w:rPr>
-          <w:rFonts w:ascii="Book Antiqua" w:hAnsi="Book Antiqua"/>
-          <w:b/>
-          <w:bCs/>
-          <w:smallCaps/>
-          <w:sz w:val="24"/>
-          <w:szCs w:val="26"/>
-        </w:rPr>
-        <w:t xml:space="preserve"> Testament Transcriptions</w:t>
-      </w:r>
+          <w:u w:val="single"/>
+        </w:rPr>
+        <w:t>New Testament Transcriptions</w:t>
+      </w:r>
+      <w:bookmarkEnd w:id="4"/>
     </w:p>
     <w:p>
       <w:pPr>
@@ -1677,45 +2281,21 @@
           <w:sz w:val="22"/>
           <w:u w:val="single"/>
         </w:rPr>
-        <w:t xml:space="preserve">Greek </w:t>
-      </w:r>
-      <w:r>
-        <w:rPr>
-          <w:rFonts w:ascii="Book Antiqua" w:hAnsi="Book Antiqua"/>
-          <w:b/>
-          <w:bCs/>
+        <w:t>Greek New Testament</w:t>
+      </w:r>
+      <w:r>
+        <w:rPr>
+          <w:rFonts w:ascii="Book Antiqua" w:hAnsi="Book Antiqua"/>
+          <w:sz w:val="22"/>
+        </w:rPr>
+        <w:t xml:space="preserve"> has a similar origin/provenance to that for the </w:t>
+      </w:r>
+      <w:r>
+        <w:rPr>
+          <w:rFonts w:ascii="Book Antiqua" w:hAnsi="Book Antiqua"/>
           <w:i/>
           <w:iCs/>
           <w:sz w:val="22"/>
-          <w:u w:val="single"/>
-        </w:rPr>
-        <w:t>New</w:t>
-      </w:r>
-      <w:r>
-        <w:rPr>
-          <w:rFonts w:ascii="Book Antiqua" w:hAnsi="Book Antiqua"/>
-          <w:b/>
-          <w:bCs/>
-          <w:i/>
-          <w:iCs/>
-          <w:sz w:val="22"/>
-          <w:u w:val="single"/>
-        </w:rPr>
-        <w:t xml:space="preserve"> Testament</w:t>
-      </w:r>
-      <w:r>
-        <w:rPr>
-          <w:rFonts w:ascii="Book Antiqua" w:hAnsi="Book Antiqua"/>
-          <w:sz w:val="22"/>
-        </w:rPr>
-        <w:t xml:space="preserve"> has a similar origin/provenance to that for the </w:t>
-      </w:r>
-      <w:r>
-        <w:rPr>
-          <w:rFonts w:ascii="Book Antiqua" w:hAnsi="Book Antiqua"/>
-          <w:i/>
-          <w:iCs/>
-          <w:sz w:val="22"/>
         </w:rPr>
         <w:t>LXX</w:t>
       </w:r>
@@ -1726,7 +2306,7 @@
         </w:rPr>
         <w:t xml:space="preserve"> as explained in the </w:t>
       </w:r>
-      <w:hyperlink r:id="rId19" w:tooltip="Notes on the source text used for the Greek NT." w:history="1">
+      <w:hyperlink r:id="rId21" w:tooltip="Notes on the source text used for the Greek NT." w:history="1">
         <w:r>
           <w:rPr>
             <w:rStyle w:val="Hyperlink"/>
@@ -1789,7 +2369,35 @@
           <w:rFonts w:ascii="Book Antiqua" w:hAnsi="Book Antiqua"/>
           <w:sz w:val="22"/>
         </w:rPr>
-        <w:t xml:space="preserve">The NT transcriptions for the </w:t>
+        <w:t>The N</w:t>
+      </w:r>
+      <w:r>
+        <w:rPr>
+          <w:rFonts w:ascii="Book Antiqua" w:hAnsi="Book Antiqua"/>
+          <w:sz w:val="22"/>
+        </w:rPr>
+        <w:t xml:space="preserve">ew </w:t>
+      </w:r>
+      <w:r>
+        <w:rPr>
+          <w:rFonts w:ascii="Book Antiqua" w:hAnsi="Book Antiqua"/>
+          <w:sz w:val="22"/>
+        </w:rPr>
+        <w:t>T</w:t>
+      </w:r>
+      <w:r>
+        <w:rPr>
+          <w:rFonts w:ascii="Book Antiqua" w:hAnsi="Book Antiqua"/>
+          <w:sz w:val="22"/>
+        </w:rPr>
+        <w:t>estament</w:t>
+      </w:r>
+      <w:r>
+        <w:rPr>
+          <w:rFonts w:ascii="Book Antiqua" w:hAnsi="Book Antiqua"/>
+          <w:sz w:val="22"/>
+        </w:rPr>
+        <w:t xml:space="preserve"> transcriptions for the </w:t>
       </w:r>
       <w:r>
         <w:rPr>
@@ -1837,14 +2445,15 @@
           <w:rFonts w:ascii="Book Antiqua" w:hAnsi="Book Antiqua"/>
           <w:sz w:val="22"/>
         </w:rPr>
-        <w:t>), and similar formatting has been applied.</w:t>
+        <w:t>) and similar formatting has been applied.</w:t>
       </w:r>
     </w:p>
     <w:p>
       <w:pPr>
         <w:pStyle w:val="Title"/>
-        <w:spacing w:before="240"/>
-        <w:ind w:firstLine="284"/>
+        <w:keepNext/>
+        <w:widowControl w:val="0"/>
+        <w:ind w:firstLine="0"/>
         <w:rPr>
           <w:rFonts w:ascii="Book Antiqua" w:hAnsi="Book Antiqua"/>
           <w:b/>
@@ -1852,8 +2461,10 @@
           <w:smallCaps/>
           <w:sz w:val="24"/>
           <w:szCs w:val="26"/>
+          <w:u w:val="single"/>
         </w:rPr>
       </w:pPr>
+      <w:bookmarkStart w:id="5" w:name="Transcriptions_DC"/>
       <w:r>
         <w:rPr>
           <w:rFonts w:ascii="Book Antiqua" w:hAnsi="Book Antiqua"/>
@@ -1862,31 +2473,11 @@
           <w:smallCaps/>
           <w:sz w:val="24"/>
           <w:szCs w:val="26"/>
-        </w:rPr>
-        <w:t>Deuterocanon/Apocrypha</w:t>
-      </w:r>
-      <w:r>
-        <w:rPr>
-          <w:rFonts w:ascii="Book Antiqua" w:hAnsi="Book Antiqua"/>
-          <w:b/>
-          <w:bCs/>
-          <w:smallCaps/>
-          <w:sz w:val="24"/>
-          <w:szCs w:val="26"/>
-        </w:rPr>
-        <w:t>/Pseudepigrapha</w:t>
-      </w:r>
-      <w:r>
-        <w:rPr>
-          <w:rFonts w:ascii="Book Antiqua" w:hAnsi="Book Antiqua"/>
-          <w:b/>
-          <w:bCs/>
-          <w:smallCaps/>
-          <w:sz w:val="24"/>
-          <w:szCs w:val="26"/>
-        </w:rPr>
-        <w:t xml:space="preserve"> Transcriptions</w:t>
-      </w:r>
+          <w:u w:val="single"/>
+        </w:rPr>
+        <w:t>Deuterocanon/Apocrypha Transcriptions</w:t>
+      </w:r>
+      <w:bookmarkEnd w:id="5"/>
     </w:p>
     <w:p>
       <w:pPr>
@@ -1903,37 +2494,7 @@
           <w:rFonts w:ascii="Book Antiqua" w:hAnsi="Book Antiqua"/>
           <w:sz w:val="22"/>
         </w:rPr>
-        <w:t>For those deuterocanonical books included in the LXX and/or Vulgate (such as Tobit, Baruch and 1</w:t>
-      </w:r>
-      <w:r>
-        <w:rPr>
-          <w:rFonts w:ascii="Book Antiqua" w:hAnsi="Book Antiqua"/>
-          <w:sz w:val="22"/>
-          <w:vertAlign w:val="superscript"/>
-        </w:rPr>
-        <w:t>st</w:t>
-      </w:r>
-      <w:r>
-        <w:rPr>
-          <w:rFonts w:ascii="Book Antiqua" w:hAnsi="Book Antiqua"/>
-          <w:sz w:val="22"/>
-        </w:rPr>
-        <w:t>/2</w:t>
-      </w:r>
-      <w:r>
-        <w:rPr>
-          <w:rFonts w:ascii="Book Antiqua" w:hAnsi="Book Antiqua"/>
-          <w:sz w:val="22"/>
-          <w:vertAlign w:val="superscript"/>
-        </w:rPr>
-        <w:t>nd</w:t>
-      </w:r>
-      <w:r>
-        <w:rPr>
-          <w:rFonts w:ascii="Book Antiqua" w:hAnsi="Book Antiqua"/>
-          <w:sz w:val="22"/>
-        </w:rPr>
-        <w:t xml:space="preserve"> Maccabees), the Greek/Latin text is from the sources mentioned in the Old Testament section (</w:t>
+        <w:t xml:space="preserve">For those deuterocanonical books included in the </w:t>
       </w:r>
       <w:r>
         <w:rPr>
@@ -1942,6 +2503,110 @@
           <w:iCs/>
           <w:sz w:val="22"/>
         </w:rPr>
+        <w:t>LXX</w:t>
+      </w:r>
+      <w:r>
+        <w:rPr>
+          <w:rFonts w:ascii="Book Antiqua" w:hAnsi="Book Antiqua"/>
+          <w:sz w:val="22"/>
+        </w:rPr>
+        <w:t xml:space="preserve"> and/or </w:t>
+      </w:r>
+      <w:r>
+        <w:rPr>
+          <w:rFonts w:ascii="Book Antiqua" w:hAnsi="Book Antiqua"/>
+          <w:i/>
+          <w:iCs/>
+          <w:sz w:val="22"/>
+        </w:rPr>
+        <w:t>Vulgate</w:t>
+      </w:r>
+      <w:r>
+        <w:rPr>
+          <w:rFonts w:ascii="Book Antiqua" w:hAnsi="Book Antiqua"/>
+          <w:sz w:val="22"/>
+        </w:rPr>
+        <w:t xml:space="preserve"> (such as Tobit, Baruch and 1</w:t>
+      </w:r>
+      <w:r>
+        <w:rPr>
+          <w:rFonts w:ascii="Book Antiqua" w:hAnsi="Book Antiqua"/>
+          <w:sz w:val="22"/>
+          <w:vertAlign w:val="superscript"/>
+        </w:rPr>
+        <w:t>st</w:t>
+      </w:r>
+      <w:r>
+        <w:rPr>
+          <w:rFonts w:ascii="Book Antiqua" w:hAnsi="Book Antiqua"/>
+          <w:sz w:val="22"/>
+        </w:rPr>
+        <w:t>/2</w:t>
+      </w:r>
+      <w:r>
+        <w:rPr>
+          <w:rFonts w:ascii="Book Antiqua" w:hAnsi="Book Antiqua"/>
+          <w:sz w:val="22"/>
+          <w:vertAlign w:val="superscript"/>
+        </w:rPr>
+        <w:t>nd</w:t>
+      </w:r>
+      <w:r>
+        <w:rPr>
+          <w:rFonts w:ascii="Book Antiqua" w:hAnsi="Book Antiqua"/>
+          <w:sz w:val="22"/>
+        </w:rPr>
+        <w:t xml:space="preserve"> Maccabees), the Greek</w:t>
+      </w:r>
+      <w:r>
+        <w:rPr>
+          <w:rFonts w:ascii="Book Antiqua" w:hAnsi="Book Antiqua"/>
+          <w:sz w:val="22"/>
+        </w:rPr>
+        <w:t xml:space="preserve"> and </w:t>
+      </w:r>
+      <w:r>
+        <w:rPr>
+          <w:rFonts w:ascii="Book Antiqua" w:hAnsi="Book Antiqua"/>
+          <w:sz w:val="22"/>
+        </w:rPr>
+        <w:t>Latin text</w:t>
+      </w:r>
+      <w:r>
+        <w:rPr>
+          <w:rFonts w:ascii="Book Antiqua" w:hAnsi="Book Antiqua"/>
+          <w:sz w:val="22"/>
+        </w:rPr>
+        <w:t>s</w:t>
+      </w:r>
+      <w:r>
+        <w:rPr>
+          <w:rFonts w:ascii="Book Antiqua" w:hAnsi="Book Antiqua"/>
+          <w:sz w:val="22"/>
+        </w:rPr>
+        <w:t xml:space="preserve"> </w:t>
+      </w:r>
+      <w:r>
+        <w:rPr>
+          <w:rFonts w:ascii="Book Antiqua" w:hAnsi="Book Antiqua"/>
+          <w:sz w:val="22"/>
+        </w:rPr>
+        <w:t>are</w:t>
+      </w:r>
+      <w:r>
+        <w:rPr>
+          <w:rFonts w:ascii="Book Antiqua" w:hAnsi="Book Antiqua"/>
+          <w:sz w:val="22"/>
+        </w:rPr>
+        <w:t xml:space="preserve"> from the sources mentioned in the Old Testament section (</w:t>
+      </w:r>
+      <w:r>
+        <w:rPr>
+          <w:rFonts w:ascii="Book Antiqua" w:hAnsi="Book Antiqua"/>
+          <w:i/>
+          <w:iCs/>
+          <w:sz w:val="22"/>
+        </w:rPr>
         <w:t>vide supra</w:t>
       </w:r>
       <w:r>
@@ -1949,14 +2614,35 @@
           <w:rFonts w:ascii="Book Antiqua" w:hAnsi="Book Antiqua"/>
           <w:sz w:val="22"/>
         </w:rPr>
-        <w:t>)</w:t>
-      </w:r>
-      <w:r>
-        <w:rPr>
-          <w:rFonts w:ascii="Book Antiqua" w:hAnsi="Book Antiqua"/>
-          <w:sz w:val="22"/>
-        </w:rPr>
-        <w:t>.</w:t>
+        <w:t>).</w:t>
+      </w:r>
+      <w:r>
+        <w:rPr>
+          <w:rFonts w:ascii="Book Antiqua" w:hAnsi="Book Antiqua"/>
+          <w:sz w:val="22"/>
+        </w:rPr>
+        <w:t xml:space="preserve"> </w:t>
+      </w:r>
+      <w:r>
+        <w:rPr>
+          <w:rFonts w:ascii="Book Antiqua" w:hAnsi="Book Antiqua"/>
+          <w:sz w:val="22"/>
+        </w:rPr>
+        <w:t>For other books, the texts have been gleaned from a variety of places (but the Online Critical Pseudepigrapha website</w:t>
+      </w:r>
+      <w:r>
+        <w:rPr>
+          <w:rFonts w:ascii="Book Antiqua" w:hAnsi="Book Antiqua"/>
+          <w:sz w:val="22"/>
+        </w:rPr>
+        <w:t>, OCP,</w:t>
+      </w:r>
+      <w:r>
+        <w:rPr>
+          <w:rFonts w:ascii="Book Antiqua" w:hAnsi="Book Antiqua"/>
+          <w:sz w:val="22"/>
+        </w:rPr>
+        <w:t xml:space="preserve"> is a major source), with details given at the head of each file. Many of the texts from sources other than OCP are – to put it mildly – not necessarily that reliable (in terms of their accuracy); please take careful note of any caveats given in the leading notes for these texts.</w:t>
       </w:r>
     </w:p>
     <w:p>
@@ -1974,14 +2660,106 @@
           <w:rFonts w:ascii="Book Antiqua" w:hAnsi="Book Antiqua"/>
           <w:sz w:val="22"/>
         </w:rPr>
-        <w:t>…</w:t>
+        <w:t xml:space="preserve">Also included along with the Deuterocanonical books are those works that are closely related, such as the other </w:t>
+      </w:r>
+      <w:r>
+        <w:rPr>
+          <w:rFonts w:ascii="Book Antiqua" w:hAnsi="Book Antiqua"/>
+          <w:sz w:val="22"/>
+        </w:rPr>
+        <w:t>‘</w:t>
+      </w:r>
+      <w:r>
+        <w:rPr>
+          <w:rFonts w:ascii="Book Antiqua" w:hAnsi="Book Antiqua"/>
+          <w:sz w:val="22"/>
+        </w:rPr>
+        <w:t>Baruch books</w:t>
+      </w:r>
+      <w:r>
+        <w:rPr>
+          <w:rFonts w:ascii="Book Antiqua" w:hAnsi="Book Antiqua"/>
+          <w:sz w:val="22"/>
+        </w:rPr>
+        <w:t>’</w:t>
+      </w:r>
+      <w:r>
+        <w:rPr>
+          <w:rFonts w:ascii="Book Antiqua" w:hAnsi="Book Antiqua"/>
+          <w:sz w:val="22"/>
+        </w:rPr>
+        <w:t xml:space="preserve">, </w:t>
+      </w:r>
+      <w:r>
+        <w:rPr>
+          <w:rFonts w:ascii="Book Antiqua" w:hAnsi="Book Antiqua"/>
+          <w:sz w:val="22"/>
+        </w:rPr>
+        <w:t xml:space="preserve">the </w:t>
+      </w:r>
+      <w:r>
+        <w:rPr>
+          <w:rFonts w:ascii="Book Antiqua" w:hAnsi="Book Antiqua"/>
+          <w:sz w:val="22"/>
+        </w:rPr>
+        <w:t>other ‘Esdras books</w:t>
+      </w:r>
+      <w:r>
+        <w:rPr>
+          <w:rFonts w:ascii="Book Antiqua" w:hAnsi="Book Antiqua"/>
+          <w:sz w:val="22"/>
+        </w:rPr>
+        <w:t>’ and books</w:t>
+      </w:r>
+      <w:r>
+        <w:rPr>
+          <w:rFonts w:ascii="Book Antiqua" w:hAnsi="Book Antiqua"/>
+          <w:sz w:val="22"/>
+        </w:rPr>
+        <w:t xml:space="preserve"> </w:t>
+      </w:r>
+      <w:r>
+        <w:rPr>
+          <w:rFonts w:ascii="Book Antiqua" w:hAnsi="Book Antiqua"/>
+          <w:sz w:val="22"/>
+        </w:rPr>
+        <w:t>included in</w:t>
+      </w:r>
+      <w:r>
+        <w:rPr>
+          <w:rFonts w:ascii="Book Antiqua" w:hAnsi="Book Antiqua"/>
+          <w:sz w:val="22"/>
+        </w:rPr>
+        <w:t xml:space="preserve"> the ‘Broad Canon’ </w:t>
+      </w:r>
+      <w:r>
+        <w:rPr>
+          <w:rFonts w:ascii="Book Antiqua" w:hAnsi="Book Antiqua"/>
+          <w:sz w:val="22"/>
+        </w:rPr>
+        <w:t xml:space="preserve">of the Ethiopic Orthodox Church </w:t>
+      </w:r>
+      <w:r>
+        <w:rPr>
+          <w:rFonts w:ascii="Book Antiqua" w:hAnsi="Book Antiqua"/>
+          <w:sz w:val="22"/>
+        </w:rPr>
+        <w:t>(Jubilees, Enoch and the Books of Meqabyan)</w:t>
+      </w:r>
+      <w:r>
+        <w:rPr>
+          <w:rFonts w:ascii="Book Antiqua" w:hAnsi="Book Antiqua"/>
+          <w:sz w:val="22"/>
+        </w:rPr>
+        <w:t>. Many of these additional books are currently ‘works-in-progress’.</w:t>
       </w:r>
     </w:p>
     <w:p>
       <w:pPr>
         <w:pStyle w:val="Title"/>
-        <w:spacing w:before="240"/>
-        <w:ind w:firstLine="284"/>
+        <w:keepNext/>
+        <w:widowControl w:val="0"/>
+        <w:ind w:firstLine="0"/>
         <w:rPr>
           <w:rFonts w:ascii="Book Antiqua" w:hAnsi="Book Antiqua"/>
           <w:b/>
@@ -1989,8 +2767,10 @@
           <w:smallCaps/>
           <w:sz w:val="24"/>
           <w:szCs w:val="26"/>
+          <w:u w:val="single"/>
         </w:rPr>
       </w:pPr>
+      <w:bookmarkStart w:id="6" w:name="Transcriptions_CF"/>
       <w:r>
         <w:rPr>
           <w:rFonts w:ascii="Book Antiqua" w:hAnsi="Book Antiqua"/>
@@ -1999,9 +2779,12 @@
           <w:smallCaps/>
           <w:sz w:val="24"/>
           <w:szCs w:val="26"/>
-        </w:rPr>
-        <w:t>The Parallel/Annotated Texts</w:t>
-      </w:r>
+          <w:u w:val="single"/>
+        </w:rPr>
+        <w:lastRenderedPageBreak/>
+        <w:t>Early Christian Writings Transcriptions</w:t>
+      </w:r>
+      <w:bookmarkEnd w:id="6"/>
     </w:p>
     <w:p>
       <w:pPr>
@@ -2018,140 +2801,7 @@
           <w:rFonts w:ascii="Book Antiqua" w:hAnsi="Book Antiqua"/>
           <w:sz w:val="22"/>
         </w:rPr>
-        <w:t xml:space="preserve">The so-called “TheoDoor Files” in this project represent the </w:t>
-      </w:r>
-      <w:r>
-        <w:rPr>
-          <w:rFonts w:ascii="Book Antiqua" w:hAnsi="Book Antiqua"/>
-          <w:sz w:val="22"/>
-        </w:rPr>
-        <w:t>‘current’</w:t>
-      </w:r>
-      <w:r>
-        <w:rPr>
-          <w:rFonts w:ascii="Book Antiqua" w:hAnsi="Book Antiqua"/>
-          <w:sz w:val="22"/>
-        </w:rPr>
-        <w:t xml:space="preserve"> state of </w:t>
-      </w:r>
-      <w:r>
-        <w:rPr>
-          <w:rFonts w:ascii="Book Antiqua" w:hAnsi="Book Antiqua"/>
-          <w:sz w:val="22"/>
-        </w:rPr>
-        <w:t>our</w:t>
-      </w:r>
-      <w:r>
-        <w:rPr>
-          <w:rFonts w:ascii="Book Antiqua" w:hAnsi="Book Antiqua"/>
-          <w:sz w:val="22"/>
-        </w:rPr>
-        <w:t xml:space="preserve"> studies of Bibl</w:t>
-      </w:r>
-      <w:r>
-        <w:rPr>
-          <w:rFonts w:ascii="Book Antiqua" w:hAnsi="Book Antiqua"/>
-          <w:sz w:val="22"/>
-        </w:rPr>
-        <w:t>ical</w:t>
-      </w:r>
-      <w:r>
-        <w:rPr>
-          <w:rFonts w:ascii="Book Antiqua" w:hAnsi="Book Antiqua"/>
-          <w:sz w:val="22"/>
-        </w:rPr>
-        <w:t xml:space="preserve"> and related text</w:t>
-      </w:r>
-      <w:r>
-        <w:rPr>
-          <w:rFonts w:ascii="Book Antiqua" w:hAnsi="Book Antiqua"/>
-          <w:sz w:val="22"/>
-        </w:rPr>
-        <w:t>s</w:t>
-      </w:r>
-      <w:r>
-        <w:rPr>
-          <w:rFonts w:ascii="Book Antiqua" w:hAnsi="Book Antiqua"/>
-          <w:sz w:val="22"/>
-        </w:rPr>
-        <w:t xml:space="preserve">, which </w:t>
-      </w:r>
-      <w:r>
-        <w:rPr>
-          <w:rFonts w:ascii="Book Antiqua" w:hAnsi="Book Antiqua"/>
-          <w:sz w:val="22"/>
-        </w:rPr>
-        <w:t>is</w:t>
-      </w:r>
-      <w:r>
-        <w:rPr>
-          <w:rFonts w:ascii="Book Antiqua" w:hAnsi="Book Antiqua"/>
-          <w:sz w:val="22"/>
-        </w:rPr>
-        <w:t xml:space="preserve"> a</w:t>
-      </w:r>
-      <w:r>
-        <w:rPr>
-          <w:rFonts w:ascii="Book Antiqua" w:hAnsi="Book Antiqua"/>
-          <w:sz w:val="22"/>
-        </w:rPr>
-        <w:t>n on-going</w:t>
-      </w:r>
-      <w:r>
-        <w:rPr>
-          <w:rFonts w:ascii="Book Antiqua" w:hAnsi="Book Antiqua"/>
-          <w:sz w:val="22"/>
-        </w:rPr>
-        <w:t xml:space="preserve"> project. Several friends and colleagues, after seeing some of these files, have suggested that they comprise a potentially useful resource, and have encouraged me to make them available to others.</w:t>
-      </w:r>
-      <w:r>
-        <w:rPr>
-          <w:rFonts w:ascii="Book Antiqua" w:hAnsi="Book Antiqua"/>
-          <w:sz w:val="22"/>
-        </w:rPr>
-        <w:t xml:space="preserve"> These should all be considered as</w:t>
-      </w:r>
-      <w:r>
-        <w:rPr>
-          <w:rFonts w:ascii="Book Antiqua" w:hAnsi="Book Antiqua"/>
-          <w:sz w:val="22"/>
-        </w:rPr>
-        <w:t xml:space="preserve"> perpetual</w:t>
-      </w:r>
-      <w:r>
-        <w:rPr>
-          <w:rFonts w:ascii="Book Antiqua" w:hAnsi="Book Antiqua"/>
-          <w:sz w:val="22"/>
-        </w:rPr>
-        <w:t xml:space="preserve"> ‘work-in-progress’ and they are </w:t>
-      </w:r>
-      <w:r>
-        <w:rPr>
-          <w:rFonts w:ascii="Book Antiqua" w:hAnsi="Book Antiqua"/>
-          <w:sz w:val="22"/>
-        </w:rPr>
-        <w:t>intended</w:t>
-      </w:r>
-      <w:r>
-        <w:rPr>
-          <w:rFonts w:ascii="Book Antiqua" w:hAnsi="Book Antiqua"/>
-          <w:sz w:val="22"/>
-        </w:rPr>
-        <w:t xml:space="preserve"> to be a community effort; if you find errors</w:t>
-      </w:r>
-      <w:r>
-        <w:rPr>
-          <w:rFonts w:ascii="Book Antiqua" w:hAnsi="Book Antiqua"/>
-          <w:sz w:val="22"/>
-        </w:rPr>
-        <w:t xml:space="preserve"> in any of these files</w:t>
-      </w:r>
-      <w:r>
-        <w:rPr>
-          <w:rFonts w:ascii="Book Antiqua" w:hAnsi="Book Antiqua"/>
-          <w:sz w:val="22"/>
-        </w:rPr>
-        <w:t xml:space="preserve">, wish to make additions or changes to the text or notes, or have other suggestions for improvement, please contact us as described below. </w:t>
+        <w:t>For the Apostolic Fathers’ works, …</w:t>
       </w:r>
     </w:p>
     <w:p>
@@ -2169,196 +2819,39 @@
           <w:rFonts w:ascii="Book Antiqua" w:hAnsi="Book Antiqua"/>
           <w:sz w:val="22"/>
         </w:rPr>
-        <w:t>The English texts (translations</w:t>
-      </w:r>
-      <w:r>
-        <w:rPr>
-          <w:rFonts w:ascii="Book Antiqua" w:hAnsi="Book Antiqua"/>
-          <w:sz w:val="22"/>
-        </w:rPr>
-        <w:t>, right-hand column</w:t>
-      </w:r>
-      <w:r>
-        <w:rPr>
-          <w:rFonts w:ascii="Book Antiqua" w:hAnsi="Book Antiqua"/>
-          <w:sz w:val="22"/>
-        </w:rPr>
-        <w:t>) in these</w:t>
-      </w:r>
-      <w:r>
-        <w:rPr>
-          <w:rFonts w:ascii="Book Antiqua" w:hAnsi="Book Antiqua"/>
-          <w:sz w:val="22"/>
-        </w:rPr>
-        <w:t xml:space="preserve"> files</w:t>
-      </w:r>
-      <w:r>
-        <w:rPr>
-          <w:rFonts w:ascii="Book Antiqua" w:hAnsi="Book Antiqua"/>
-          <w:sz w:val="22"/>
-        </w:rPr>
-        <w:t xml:space="preserve"> </w:t>
-      </w:r>
-      <w:r>
-        <w:rPr>
-          <w:rFonts w:ascii="Book Antiqua" w:hAnsi="Book Antiqua"/>
-          <w:sz w:val="22"/>
-          <w:u w:val="single"/>
-        </w:rPr>
-        <w:t xml:space="preserve">should not be taken as representing any </w:t>
-      </w:r>
-      <w:r>
-        <w:rPr>
-          <w:rFonts w:ascii="Book Antiqua" w:hAnsi="Book Antiqua"/>
-          <w:sz w:val="22"/>
-          <w:u w:val="single"/>
-        </w:rPr>
-        <w:t xml:space="preserve">other </w:t>
-      </w:r>
-      <w:r>
-        <w:rPr>
-          <w:rFonts w:ascii="Book Antiqua" w:hAnsi="Book Antiqua"/>
-          <w:sz w:val="22"/>
-          <w:u w:val="single"/>
-        </w:rPr>
-        <w:t>published translation</w:t>
-      </w:r>
-      <w:r>
-        <w:rPr>
-          <w:rFonts w:ascii="Book Antiqua" w:hAnsi="Book Antiqua"/>
-          <w:sz w:val="22"/>
-        </w:rPr>
-        <w:t xml:space="preserve"> (although</w:t>
-      </w:r>
-      <w:r>
-        <w:rPr>
-          <w:rFonts w:ascii="Book Antiqua" w:hAnsi="Book Antiqua"/>
-          <w:sz w:val="22"/>
-        </w:rPr>
-        <w:t>, for the relevant books,</w:t>
-      </w:r>
-      <w:r>
-        <w:rPr>
-          <w:rFonts w:ascii="Book Antiqua" w:hAnsi="Book Antiqua"/>
-          <w:sz w:val="22"/>
-        </w:rPr>
-        <w:t xml:space="preserve"> they are heavily influenced by </w:t>
-      </w:r>
-      <w:r>
-        <w:rPr>
-          <w:rFonts w:ascii="Book Antiqua" w:hAnsi="Book Antiqua"/>
-          <w:sz w:val="22"/>
-        </w:rPr>
-        <w:t>the</w:t>
-      </w:r>
-      <w:r>
-        <w:rPr>
-          <w:rFonts w:ascii="Book Antiqua" w:hAnsi="Book Antiqua"/>
-          <w:sz w:val="22"/>
-        </w:rPr>
-        <w:t xml:space="preserve"> </w:t>
-      </w:r>
-      <w:r>
-        <w:rPr>
-          <w:rFonts w:ascii="Book Antiqua" w:hAnsi="Book Antiqua"/>
-          <w:i/>
-          <w:iCs/>
-          <w:sz w:val="22"/>
-        </w:rPr>
-        <w:t>NJB</w:t>
-      </w:r>
-      <w:r>
-        <w:rPr>
-          <w:rFonts w:ascii="Book Antiqua" w:hAnsi="Book Antiqua"/>
-          <w:sz w:val="22"/>
-        </w:rPr>
-        <w:t xml:space="preserve">, </w:t>
-      </w:r>
-      <w:r>
-        <w:rPr>
-          <w:rFonts w:ascii="Book Antiqua" w:hAnsi="Book Antiqua"/>
-          <w:i/>
-          <w:iCs/>
-          <w:sz w:val="22"/>
-        </w:rPr>
-        <w:t>NRSV</w:t>
-      </w:r>
-      <w:r>
-        <w:rPr>
-          <w:rFonts w:ascii="Book Antiqua" w:hAnsi="Book Antiqua"/>
-          <w:sz w:val="22"/>
-        </w:rPr>
-        <w:t xml:space="preserve"> </w:t>
-      </w:r>
-      <w:r>
-        <w:rPr>
-          <w:rFonts w:ascii="Book Antiqua" w:hAnsi="Book Antiqua"/>
-          <w:sz w:val="22"/>
-        </w:rPr>
-        <w:t>and</w:t>
-      </w:r>
-      <w:r>
-        <w:rPr>
-          <w:rFonts w:ascii="Book Antiqua" w:hAnsi="Book Antiqua"/>
-          <w:sz w:val="22"/>
-        </w:rPr>
-        <w:t xml:space="preserve"> </w:t>
-      </w:r>
-      <w:r>
-        <w:rPr>
-          <w:rFonts w:ascii="Book Antiqua" w:hAnsi="Book Antiqua"/>
-          <w:i/>
-          <w:iCs/>
-          <w:sz w:val="22"/>
-        </w:rPr>
-        <w:t>WEBBE</w:t>
-      </w:r>
-      <w:r>
-        <w:rPr>
-          <w:rFonts w:ascii="Book Antiqua" w:hAnsi="Book Antiqua"/>
-          <w:sz w:val="22"/>
-        </w:rPr>
-        <w:t xml:space="preserve">) </w:t>
-      </w:r>
-      <w:r>
+        <w:t>…</w:t>
+      </w:r>
+    </w:p>
+    <w:p>
+      <w:pPr>
+        <w:pStyle w:val="Title"/>
+        <w:keepNext/>
+        <w:widowControl w:val="0"/>
+        <w:ind w:firstLine="0"/>
         <w:rPr>
           <w:rFonts w:ascii="Book Antiqua" w:hAnsi="Book Antiqua"/>
           <w:b/>
           <w:bCs/>
-          <w:i/>
-          <w:iCs/>
-          <w:sz w:val="22"/>
+          <w:smallCaps/>
+          <w:sz w:val="24"/>
+          <w:szCs w:val="26"/>
           <w:u w:val="single"/>
         </w:rPr>
-        <w:t>unless</w:t>
-      </w:r>
-      <w:r>
-        <w:rPr>
-          <w:rFonts w:ascii="Book Antiqua" w:hAnsi="Book Antiqua"/>
-          <w:sz w:val="22"/>
-          <w:u w:val="single"/>
-        </w:rPr>
-        <w:t xml:space="preserve"> </w:t>
-      </w:r>
+      </w:pPr>
+      <w:bookmarkStart w:id="7" w:name="Parallel_Annotated"/>
       <w:r>
         <w:rPr>
           <w:rFonts w:ascii="Book Antiqua" w:hAnsi="Book Antiqua"/>
           <w:b/>
           <w:bCs/>
-          <w:i/>
-          <w:iCs/>
-          <w:sz w:val="22"/>
+          <w:smallCaps/>
+          <w:sz w:val="24"/>
+          <w:szCs w:val="26"/>
           <w:u w:val="single"/>
         </w:rPr>
-        <w:t>explicitly stated in the notes</w:t>
-      </w:r>
-      <w:r>
-        <w:rPr>
-          <w:rFonts w:ascii="Book Antiqua" w:hAnsi="Book Antiqua"/>
-          <w:sz w:val="22"/>
-        </w:rPr>
-        <w:t>.</w:t>
-      </w:r>
+        <w:t>The Parallel/Annotated Texts</w:t>
+      </w:r>
+      <w:bookmarkEnd w:id="7"/>
     </w:p>
     <w:p>
       <w:pPr>
@@ -2375,7 +2868,259 @@
           <w:rFonts w:ascii="Book Antiqua" w:hAnsi="Book Antiqua"/>
           <w:sz w:val="22"/>
         </w:rPr>
-        <w:t xml:space="preserve">The notes draw on a variety of sources: the footnotes in the (printed) edition of the </w:t>
+        <w:t xml:space="preserve">The so-called “TheoDoor Files” in this project represent the </w:t>
+      </w:r>
+      <w:r>
+        <w:rPr>
+          <w:rFonts w:ascii="Book Antiqua" w:hAnsi="Book Antiqua"/>
+          <w:sz w:val="22"/>
+        </w:rPr>
+        <w:t>‘current’</w:t>
+      </w:r>
+      <w:r>
+        <w:rPr>
+          <w:rFonts w:ascii="Book Antiqua" w:hAnsi="Book Antiqua"/>
+          <w:sz w:val="22"/>
+        </w:rPr>
+        <w:t xml:space="preserve"> state of </w:t>
+      </w:r>
+      <w:r>
+        <w:rPr>
+          <w:rFonts w:ascii="Book Antiqua" w:hAnsi="Book Antiqua"/>
+          <w:sz w:val="22"/>
+        </w:rPr>
+        <w:t>our</w:t>
+      </w:r>
+      <w:r>
+        <w:rPr>
+          <w:rFonts w:ascii="Book Antiqua" w:hAnsi="Book Antiqua"/>
+          <w:sz w:val="22"/>
+        </w:rPr>
+        <w:t xml:space="preserve"> studies of Bibl</w:t>
+      </w:r>
+      <w:r>
+        <w:rPr>
+          <w:rFonts w:ascii="Book Antiqua" w:hAnsi="Book Antiqua"/>
+          <w:sz w:val="22"/>
+        </w:rPr>
+        <w:t>ical</w:t>
+      </w:r>
+      <w:r>
+        <w:rPr>
+          <w:rFonts w:ascii="Book Antiqua" w:hAnsi="Book Antiqua"/>
+          <w:sz w:val="22"/>
+        </w:rPr>
+        <w:t xml:space="preserve"> and related text</w:t>
+      </w:r>
+      <w:r>
+        <w:rPr>
+          <w:rFonts w:ascii="Book Antiqua" w:hAnsi="Book Antiqua"/>
+          <w:sz w:val="22"/>
+        </w:rPr>
+        <w:t>s</w:t>
+      </w:r>
+      <w:r>
+        <w:rPr>
+          <w:rFonts w:ascii="Book Antiqua" w:hAnsi="Book Antiqua"/>
+          <w:sz w:val="22"/>
+        </w:rPr>
+        <w:t xml:space="preserve">, which </w:t>
+      </w:r>
+      <w:r>
+        <w:rPr>
+          <w:rFonts w:ascii="Book Antiqua" w:hAnsi="Book Antiqua"/>
+          <w:sz w:val="22"/>
+        </w:rPr>
+        <w:t>is</w:t>
+      </w:r>
+      <w:r>
+        <w:rPr>
+          <w:rFonts w:ascii="Book Antiqua" w:hAnsi="Book Antiqua"/>
+          <w:sz w:val="22"/>
+        </w:rPr>
+        <w:t xml:space="preserve"> a</w:t>
+      </w:r>
+      <w:r>
+        <w:rPr>
+          <w:rFonts w:ascii="Book Antiqua" w:hAnsi="Book Antiqua"/>
+          <w:sz w:val="22"/>
+        </w:rPr>
+        <w:t>n on-going</w:t>
+      </w:r>
+      <w:r>
+        <w:rPr>
+          <w:rFonts w:ascii="Book Antiqua" w:hAnsi="Book Antiqua"/>
+          <w:sz w:val="22"/>
+        </w:rPr>
+        <w:t xml:space="preserve"> project. Several friends and colleagues, after seeing some of these files, have suggested that they comprise a potentially useful resource, and have encouraged me to make them available to others.</w:t>
+      </w:r>
+      <w:r>
+        <w:rPr>
+          <w:rFonts w:ascii="Book Antiqua" w:hAnsi="Book Antiqua"/>
+          <w:sz w:val="22"/>
+        </w:rPr>
+        <w:t xml:space="preserve"> These should all be considered as</w:t>
+      </w:r>
+      <w:r>
+        <w:rPr>
+          <w:rFonts w:ascii="Book Antiqua" w:hAnsi="Book Antiqua"/>
+          <w:sz w:val="22"/>
+        </w:rPr>
+        <w:t xml:space="preserve"> </w:t>
+      </w:r>
+      <w:r>
+        <w:rPr>
+          <w:rFonts w:ascii="Book Antiqua" w:hAnsi="Book Antiqua"/>
+          <w:sz w:val="22"/>
+        </w:rPr>
+        <w:t xml:space="preserve">a </w:t>
+      </w:r>
+      <w:r>
+        <w:rPr>
+          <w:rFonts w:ascii="Book Antiqua" w:hAnsi="Book Antiqua"/>
+          <w:sz w:val="22"/>
+        </w:rPr>
+        <w:t>perpetual</w:t>
+      </w:r>
+      <w:r>
+        <w:rPr>
+          <w:rFonts w:ascii="Book Antiqua" w:hAnsi="Book Antiqua"/>
+          <w:sz w:val="22"/>
+        </w:rPr>
+        <w:t xml:space="preserve"> ‘work-in-progress’ and they are </w:t>
+      </w:r>
+      <w:r>
+        <w:rPr>
+          <w:rFonts w:ascii="Book Antiqua" w:hAnsi="Book Antiqua"/>
+          <w:sz w:val="22"/>
+        </w:rPr>
+        <w:t>intended</w:t>
+      </w:r>
+      <w:r>
+        <w:rPr>
+          <w:rFonts w:ascii="Book Antiqua" w:hAnsi="Book Antiqua"/>
+          <w:sz w:val="22"/>
+        </w:rPr>
+        <w:t xml:space="preserve"> to be a community effort; if you find errors</w:t>
+      </w:r>
+      <w:r>
+        <w:rPr>
+          <w:rFonts w:ascii="Book Antiqua" w:hAnsi="Book Antiqua"/>
+          <w:sz w:val="22"/>
+        </w:rPr>
+        <w:t xml:space="preserve"> in any of these files</w:t>
+      </w:r>
+      <w:r>
+        <w:rPr>
+          <w:rFonts w:ascii="Book Antiqua" w:hAnsi="Book Antiqua"/>
+          <w:sz w:val="22"/>
+        </w:rPr>
+        <w:t xml:space="preserve">, wish to make additions or changes to the text or notes, or have other suggestions for improvement, please contact us as described below. </w:t>
+      </w:r>
+    </w:p>
+    <w:p>
+      <w:pPr>
+        <w:pStyle w:val="Title"/>
+        <w:ind w:firstLine="284"/>
+        <w:jc w:val="both"/>
+        <w:rPr>
+          <w:rFonts w:ascii="Book Antiqua" w:hAnsi="Book Antiqua"/>
+          <w:sz w:val="22"/>
+        </w:rPr>
+      </w:pPr>
+      <w:r>
+        <w:rPr>
+          <w:rFonts w:ascii="Book Antiqua" w:hAnsi="Book Antiqua"/>
+          <w:sz w:val="22"/>
+        </w:rPr>
+        <w:t>The English texts (translations</w:t>
+      </w:r>
+      <w:r>
+        <w:rPr>
+          <w:rFonts w:ascii="Book Antiqua" w:hAnsi="Book Antiqua"/>
+          <w:sz w:val="22"/>
+        </w:rPr>
+        <w:t>, right-hand column</w:t>
+      </w:r>
+      <w:r>
+        <w:rPr>
+          <w:rFonts w:ascii="Book Antiqua" w:hAnsi="Book Antiqua"/>
+          <w:sz w:val="22"/>
+        </w:rPr>
+        <w:t>) in these</w:t>
+      </w:r>
+      <w:r>
+        <w:rPr>
+          <w:rFonts w:ascii="Book Antiqua" w:hAnsi="Book Antiqua"/>
+          <w:sz w:val="22"/>
+        </w:rPr>
+        <w:t xml:space="preserve"> files</w:t>
+      </w:r>
+      <w:r>
+        <w:rPr>
+          <w:rFonts w:ascii="Book Antiqua" w:hAnsi="Book Antiqua"/>
+          <w:sz w:val="22"/>
+        </w:rPr>
+        <w:t xml:space="preserve"> </w:t>
+      </w:r>
+      <w:r>
+        <w:rPr>
+          <w:rFonts w:ascii="Book Antiqua" w:hAnsi="Book Antiqua"/>
+          <w:sz w:val="22"/>
+          <w:u w:val="single"/>
+        </w:rPr>
+        <w:t xml:space="preserve">should not be taken as representing any </w:t>
+      </w:r>
+      <w:r>
+        <w:rPr>
+          <w:rFonts w:ascii="Book Antiqua" w:hAnsi="Book Antiqua"/>
+          <w:sz w:val="22"/>
+          <w:u w:val="single"/>
+        </w:rPr>
+        <w:t xml:space="preserve">other </w:t>
+      </w:r>
+      <w:r>
+        <w:rPr>
+          <w:rFonts w:ascii="Book Antiqua" w:hAnsi="Book Antiqua"/>
+          <w:sz w:val="22"/>
+          <w:u w:val="single"/>
+        </w:rPr>
+        <w:t>published translation</w:t>
+      </w:r>
+      <w:r>
+        <w:rPr>
+          <w:rFonts w:ascii="Book Antiqua" w:hAnsi="Book Antiqua"/>
+          <w:sz w:val="22"/>
+        </w:rPr>
+        <w:t xml:space="preserve"> (although</w:t>
+      </w:r>
+      <w:r>
+        <w:rPr>
+          <w:rFonts w:ascii="Book Antiqua" w:hAnsi="Book Antiqua"/>
+          <w:sz w:val="22"/>
+        </w:rPr>
+        <w:t>, for the relevant books,</w:t>
+      </w:r>
+      <w:r>
+        <w:rPr>
+          <w:rFonts w:ascii="Book Antiqua" w:hAnsi="Book Antiqua"/>
+          <w:sz w:val="22"/>
+        </w:rPr>
+        <w:t xml:space="preserve"> they are heavily influenced by </w:t>
+      </w:r>
+      <w:r>
+        <w:rPr>
+          <w:rFonts w:ascii="Book Antiqua" w:hAnsi="Book Antiqua"/>
+          <w:sz w:val="22"/>
+        </w:rPr>
+        <w:t>the</w:t>
+      </w:r>
+      <w:r>
+        <w:rPr>
+          <w:rFonts w:ascii="Book Antiqua" w:hAnsi="Book Antiqua"/>
+          <w:sz w:val="22"/>
+        </w:rPr>
+        <w:t xml:space="preserve"> </w:t>
       </w:r>
       <w:r>
         <w:rPr>
@@ -2391,7 +3136,7 @@
           <w:rFonts w:ascii="Book Antiqua" w:hAnsi="Book Antiqua"/>
           <w:sz w:val="22"/>
         </w:rPr>
-        <w:t xml:space="preserve">, study notes in the </w:t>
+        <w:t xml:space="preserve">, </w:t>
       </w:r>
       <w:r>
         <w:rPr>
@@ -2407,28 +3152,14 @@
           <w:rFonts w:ascii="Book Antiqua" w:hAnsi="Book Antiqua"/>
           <w:sz w:val="22"/>
         </w:rPr>
-        <w:t xml:space="preserve"> (Oxford Edition), </w:t>
-      </w:r>
-      <w:r>
-        <w:rPr>
-          <w:rFonts w:ascii="Book Antiqua" w:hAnsi="Book Antiqua"/>
-          <w:sz w:val="22"/>
-        </w:rPr>
-        <w:t>foot</w:t>
-      </w:r>
-      <w:r>
-        <w:rPr>
-          <w:rFonts w:ascii="Book Antiqua" w:hAnsi="Book Antiqua"/>
-          <w:sz w:val="22"/>
-        </w:rPr>
-        <w:t xml:space="preserve">notes </w:t>
-      </w:r>
-      <w:r>
-        <w:rPr>
-          <w:rFonts w:ascii="Book Antiqua" w:hAnsi="Book Antiqua"/>
-          <w:sz w:val="22"/>
-        </w:rPr>
-        <w:t>from</w:t>
+        <w:t xml:space="preserve"> </w:t>
+      </w:r>
+      <w:r>
+        <w:rPr>
+          <w:rFonts w:ascii="Book Antiqua" w:hAnsi="Book Antiqua"/>
+          <w:sz w:val="22"/>
+        </w:rPr>
+        <w:t>and</w:t>
       </w:r>
       <w:r>
         <w:rPr>
@@ -2444,14 +3175,147 @@
           <w:iCs/>
           <w:sz w:val="22"/>
         </w:rPr>
-        <w:t>NET Bible</w:t>
-      </w:r>
-      <w:r>
-        <w:rPr>
-          <w:rFonts w:ascii="Book Antiqua" w:hAnsi="Book Antiqua"/>
+        <w:t>WEBBE</w:t>
+      </w:r>
+      <w:r>
+        <w:rPr>
+          <w:rFonts w:ascii="Book Antiqua" w:hAnsi="Book Antiqua"/>
+          <w:sz w:val="22"/>
+        </w:rPr>
+        <w:t xml:space="preserve">) </w:t>
+      </w:r>
+      <w:r>
+        <w:rPr>
+          <w:rFonts w:ascii="Book Antiqua" w:hAnsi="Book Antiqua"/>
+          <w:b/>
+          <w:bCs/>
           <w:i/>
           <w:iCs/>
           <w:sz w:val="22"/>
+          <w:u w:val="single"/>
+        </w:rPr>
+        <w:t>unless</w:t>
+      </w:r>
+      <w:r>
+        <w:rPr>
+          <w:rFonts w:ascii="Book Antiqua" w:hAnsi="Book Antiqua"/>
+          <w:sz w:val="22"/>
+          <w:u w:val="single"/>
+        </w:rPr>
+        <w:t xml:space="preserve"> </w:t>
+      </w:r>
+      <w:r>
+        <w:rPr>
+          <w:rFonts w:ascii="Book Antiqua" w:hAnsi="Book Antiqua"/>
+          <w:b/>
+          <w:bCs/>
+          <w:i/>
+          <w:iCs/>
+          <w:sz w:val="22"/>
+          <w:u w:val="single"/>
+        </w:rPr>
+        <w:t>explicitly stated in the notes</w:t>
+      </w:r>
+      <w:r>
+        <w:rPr>
+          <w:rFonts w:ascii="Book Antiqua" w:hAnsi="Book Antiqua"/>
+          <w:sz w:val="22"/>
+        </w:rPr>
+        <w:t>.</w:t>
+      </w:r>
+    </w:p>
+    <w:p>
+      <w:pPr>
+        <w:pStyle w:val="Title"/>
+        <w:ind w:firstLine="284"/>
+        <w:jc w:val="both"/>
+        <w:rPr>
+          <w:rFonts w:ascii="Book Antiqua" w:hAnsi="Book Antiqua"/>
+          <w:sz w:val="22"/>
+        </w:rPr>
+      </w:pPr>
+      <w:r>
+        <w:rPr>
+          <w:rFonts w:ascii="Book Antiqua" w:hAnsi="Book Antiqua"/>
+          <w:sz w:val="22"/>
+        </w:rPr>
+        <w:t xml:space="preserve">The notes draw on a variety of sources: the footnotes in the (printed) edition of the </w:t>
+      </w:r>
+      <w:r>
+        <w:rPr>
+          <w:rFonts w:ascii="Book Antiqua" w:hAnsi="Book Antiqua"/>
+          <w:i/>
+          <w:iCs/>
+          <w:sz w:val="22"/>
+        </w:rPr>
+        <w:t>NJB</w:t>
+      </w:r>
+      <w:r>
+        <w:rPr>
+          <w:rFonts w:ascii="Book Antiqua" w:hAnsi="Book Antiqua"/>
+          <w:sz w:val="22"/>
+        </w:rPr>
+        <w:t xml:space="preserve">, study notes in the </w:t>
+      </w:r>
+      <w:r>
+        <w:rPr>
+          <w:rFonts w:ascii="Book Antiqua" w:hAnsi="Book Antiqua"/>
+          <w:i/>
+          <w:iCs/>
+          <w:sz w:val="22"/>
+        </w:rPr>
+        <w:t>NRSV</w:t>
+      </w:r>
+      <w:r>
+        <w:rPr>
+          <w:rFonts w:ascii="Book Antiqua" w:hAnsi="Book Antiqua"/>
+          <w:sz w:val="22"/>
+        </w:rPr>
+        <w:t xml:space="preserve"> (Oxford Edition), </w:t>
+      </w:r>
+      <w:r>
+        <w:rPr>
+          <w:rFonts w:ascii="Book Antiqua" w:hAnsi="Book Antiqua"/>
+          <w:sz w:val="22"/>
+        </w:rPr>
+        <w:t>foot</w:t>
+      </w:r>
+      <w:r>
+        <w:rPr>
+          <w:rFonts w:ascii="Book Antiqua" w:hAnsi="Book Antiqua"/>
+          <w:sz w:val="22"/>
+        </w:rPr>
+        <w:t xml:space="preserve">notes </w:t>
+      </w:r>
+      <w:r>
+        <w:rPr>
+          <w:rFonts w:ascii="Book Antiqua" w:hAnsi="Book Antiqua"/>
+          <w:sz w:val="22"/>
+        </w:rPr>
+        <w:t>from</w:t>
+      </w:r>
+      <w:r>
+        <w:rPr>
+          <w:rFonts w:ascii="Book Antiqua" w:hAnsi="Book Antiqua"/>
+          <w:sz w:val="22"/>
+        </w:rPr>
+        <w:t xml:space="preserve"> </w:t>
+      </w:r>
+      <w:r>
+        <w:rPr>
+          <w:rFonts w:ascii="Book Antiqua" w:hAnsi="Book Antiqua"/>
+          <w:i/>
+          <w:iCs/>
+          <w:sz w:val="22"/>
+        </w:rPr>
+        <w:t>NET Bible</w:t>
+      </w:r>
+      <w:r>
+        <w:rPr>
+          <w:rFonts w:ascii="Book Antiqua" w:hAnsi="Book Antiqua"/>
+          <w:i/>
+          <w:iCs/>
+          <w:sz w:val="22"/>
         </w:rPr>
         <w:t>®</w:t>
       </w:r>
@@ -2462,7 +3326,7 @@
         </w:rPr>
         <w:t xml:space="preserve"> (</w:t>
       </w:r>
-      <w:hyperlink r:id="rId20" w:tooltip="The NETB Website" w:history="1">
+      <w:hyperlink r:id="rId22" w:tooltip="The NETB Website" w:history="1">
         <w:r>
           <w:rPr>
             <w:rStyle w:val="Hyperlink"/>
@@ -2507,14 +3371,35 @@
           <w:rFonts w:ascii="Book Antiqua" w:hAnsi="Book Antiqua"/>
           <w:sz w:val="22"/>
         </w:rPr>
-        <w:t xml:space="preserve">) </w:t>
-      </w:r>
-      <w:r>
-        <w:rPr>
-          <w:rFonts w:ascii="Book Antiqua" w:hAnsi="Book Antiqua"/>
-          <w:sz w:val="22"/>
-        </w:rPr>
-        <w:t>and some are comments</w:t>
+        <w:t>)</w:t>
+      </w:r>
+      <w:r>
+        <w:rPr>
+          <w:rFonts w:ascii="Book Antiqua" w:hAnsi="Book Antiqua"/>
+          <w:sz w:val="22"/>
+        </w:rPr>
+        <w:t>;</w:t>
+      </w:r>
+      <w:r>
+        <w:rPr>
+          <w:rFonts w:ascii="Book Antiqua" w:hAnsi="Book Antiqua"/>
+          <w:sz w:val="22"/>
+        </w:rPr>
+        <w:t xml:space="preserve"> </w:t>
+      </w:r>
+      <w:r>
+        <w:rPr>
+          <w:rFonts w:ascii="Book Antiqua" w:hAnsi="Book Antiqua"/>
+          <w:sz w:val="22"/>
+        </w:rPr>
+        <w:t>others</w:t>
+      </w:r>
+      <w:r>
+        <w:rPr>
+          <w:rFonts w:ascii="Book Antiqua" w:hAnsi="Book Antiqua"/>
+          <w:sz w:val="22"/>
+        </w:rPr>
+        <w:t xml:space="preserve"> are comments</w:t>
       </w:r>
       <w:r>
         <w:rPr>
@@ -2576,8 +3461,9 @@
     <w:p>
       <w:pPr>
         <w:pStyle w:val="Title"/>
-        <w:spacing w:before="240" w:after="120"/>
-        <w:ind w:firstLine="284"/>
+        <w:keepNext/>
+        <w:widowControl w:val="0"/>
+        <w:ind w:firstLine="0"/>
         <w:rPr>
           <w:rFonts w:ascii="Book Antiqua" w:hAnsi="Book Antiqua"/>
           <w:b/>
@@ -2585,8 +3471,11 @@
           <w:smallCaps/>
           <w:sz w:val="24"/>
           <w:szCs w:val="26"/>
+          <w:u w:val="single"/>
         </w:rPr>
       </w:pPr>
+      <w:bookmarkStart w:id="8" w:name="Fonts_Formats_Files"/>
+      <w:bookmarkStart w:id="9" w:name="Abbreviations"/>
       <w:r>
         <w:rPr>
           <w:rFonts w:ascii="Book Antiqua" w:hAnsi="Book Antiqua"/>
@@ -2595,10 +3484,130 @@
           <w:smallCaps/>
           <w:sz w:val="24"/>
           <w:szCs w:val="26"/>
-        </w:rPr>
-        <w:lastRenderedPageBreak/>
+          <w:u w:val="single"/>
+        </w:rPr>
+        <w:t>Fonts, Formats, Files, &amp;c.</w:t>
+      </w:r>
+      <w:bookmarkEnd w:id="8"/>
+    </w:p>
+    <w:p>
+      <w:pPr>
+        <w:pStyle w:val="Title"/>
+        <w:ind w:firstLine="284"/>
+        <w:jc w:val="both"/>
+        <w:rPr>
+          <w:rFonts w:ascii="Book Antiqua" w:hAnsi="Book Antiqua"/>
+          <w:sz w:val="22"/>
+        </w:rPr>
+      </w:pPr>
+      <w:r>
+        <w:rPr>
+          <w:rFonts w:ascii="Book Antiqua" w:hAnsi="Book Antiqua"/>
+          <w:sz w:val="22"/>
+        </w:rPr>
+        <w:t xml:space="preserve">The </w:t>
+      </w:r>
+      <w:r>
+        <w:rPr>
+          <w:rFonts w:ascii="Book Antiqua" w:hAnsi="Book Antiqua"/>
+          <w:sz w:val="22"/>
+        </w:rPr>
+        <w:t xml:space="preserve">majority of ‘source text’ files are presented as </w:t>
+      </w:r>
+      <w:r>
+        <w:rPr>
+          <w:rFonts w:ascii="Book Antiqua" w:hAnsi="Book Antiqua"/>
+          <w:sz w:val="22"/>
+        </w:rPr>
+        <w:t>Microsoft Word® documents (.docx files)</w:t>
+      </w:r>
+      <w:r>
+        <w:rPr>
+          <w:rFonts w:ascii="Book Antiqua" w:hAnsi="Book Antiqua"/>
+          <w:sz w:val="22"/>
+        </w:rPr>
+        <w:t xml:space="preserve"> </w:t>
+      </w:r>
+      <w:r>
+        <w:rPr>
+          <w:rFonts w:ascii="Book Antiqua" w:hAnsi="Book Antiqua"/>
+          <w:sz w:val="22"/>
+        </w:rPr>
+        <w:t>– a format that</w:t>
+      </w:r>
+      <w:r>
+        <w:rPr>
+          <w:rFonts w:ascii="Book Antiqua" w:hAnsi="Book Antiqua"/>
+          <w:sz w:val="22"/>
+        </w:rPr>
+        <w:t>, these days,</w:t>
+      </w:r>
+      <w:r>
+        <w:rPr>
+          <w:rFonts w:ascii="Book Antiqua" w:hAnsi="Book Antiqua"/>
+          <w:sz w:val="22"/>
+        </w:rPr>
+        <w:t xml:space="preserve"> can be read by many available platforms and software packages, including LibreOffice</w:t>
+      </w:r>
+      <w:r>
+        <w:rPr>
+          <w:rFonts w:ascii="Book Antiqua" w:hAnsi="Book Antiqua"/>
+          <w:sz w:val="22"/>
+        </w:rPr>
+        <w:t xml:space="preserve"> (though some minor formatting options may be lost if not using Word); the exception to this format are the source files for the Westminster Leningrad Codex which, for internal reasons that are not entirely clear, do not lend themselves well to the standard ‘docx’ format and are saved in OpenDocument</w:t>
+      </w:r>
+      <w:r>
+        <w:rPr>
+          <w:rFonts w:ascii="Book Antiqua" w:hAnsi="Book Antiqua"/>
+          <w:sz w:val="22"/>
+        </w:rPr>
+        <w:t>®</w:t>
+      </w:r>
+      <w:r>
+        <w:rPr>
+          <w:rFonts w:ascii="Book Antiqua" w:hAnsi="Book Antiqua"/>
+          <w:sz w:val="22"/>
+        </w:rPr>
+        <w:t xml:space="preserve"> Text format (.odt files), instead</w:t>
+      </w:r>
+      <w:r>
+        <w:rPr>
+          <w:rFonts w:ascii="Book Antiqua" w:hAnsi="Book Antiqua"/>
+          <w:sz w:val="22"/>
+        </w:rPr>
+        <w:t>. The parallel/annotated files, which are very heavily and finely formatted, are presented as PDF files, to preserve their appearance across platforms.</w:t>
+      </w:r>
+    </w:p>
+    <w:p>
+      <w:pPr>
+        <w:pStyle w:val="Title"/>
+        <w:keepNext/>
+        <w:widowControl w:val="0"/>
+        <w:spacing w:after="120"/>
+        <w:ind w:firstLine="0"/>
+        <w:rPr>
+          <w:rFonts w:ascii="Book Antiqua" w:hAnsi="Book Antiqua"/>
+          <w:b/>
+          <w:bCs/>
+          <w:smallCaps/>
+          <w:sz w:val="24"/>
+          <w:szCs w:val="26"/>
+          <w:u w:val="single"/>
+        </w:rPr>
+      </w:pPr>
+      <w:r>
+        <w:rPr>
+          <w:rFonts w:ascii="Book Antiqua" w:hAnsi="Book Antiqua"/>
+          <w:b/>
+          <w:bCs/>
+          <w:smallCaps/>
+          <w:sz w:val="24"/>
+          <w:szCs w:val="26"/>
+          <w:u w:val="single"/>
+        </w:rPr>
         <w:t>Abbreviations used in the Notes</w:t>
       </w:r>
+      <w:bookmarkEnd w:id="9"/>
     </w:p>
     <w:tbl>
       <w:tblPr>
@@ -3043,6 +4052,7 @@
                 <w:rFonts w:ascii="Book Antiqua" w:hAnsi="Book Antiqua"/>
                 <w:sz w:val="22"/>
               </w:rPr>
+              <w:lastRenderedPageBreak/>
               <w:t>CE</w:t>
             </w:r>
           </w:p>
@@ -4313,15 +5323,7 @@
                 <w:rFonts w:ascii="Book Antiqua" w:hAnsi="Book Antiqua"/>
                 <w:sz w:val="22"/>
               </w:rPr>
-              <w:lastRenderedPageBreak/>
-              <w:t>H</w:t>
-            </w:r>
-            <w:r>
-              <w:rPr>
-                <w:rFonts w:ascii="Book Antiqua" w:hAnsi="Book Antiqua"/>
-                <w:sz w:val="22"/>
-              </w:rPr>
-              <w:t>g</w:t>
+              <w:t>Hg</w:t>
             </w:r>
           </w:p>
         </w:tc>
@@ -4611,14 +5613,7 @@
                 <w:rFonts w:ascii="Book Antiqua" w:hAnsi="Book Antiqua"/>
                 <w:sz w:val="22"/>
               </w:rPr>
-              <w:t>J</w:t>
-            </w:r>
-            <w:r>
-              <w:rPr>
-                <w:rFonts w:ascii="Book Antiqua" w:hAnsi="Book Antiqua"/>
-                <w:sz w:val="22"/>
-              </w:rPr>
-              <w:t>l</w:t>
+              <w:t>Jl</w:t>
             </w:r>
           </w:p>
         </w:tc>
@@ -4850,6 +5845,7 @@
                 <w:rFonts w:ascii="Book Antiqua" w:hAnsi="Book Antiqua"/>
                 <w:sz w:val="22"/>
               </w:rPr>
+              <w:lastRenderedPageBreak/>
               <w:t>2Jn</w:t>
             </w:r>
           </w:p>
@@ -4966,14 +5962,7 @@
                 <w:rFonts w:ascii="Book Antiqua" w:hAnsi="Book Antiqua"/>
                 <w:sz w:val="22"/>
               </w:rPr>
-              <w:t>Jo</w:t>
-            </w:r>
-            <w:r>
-              <w:rPr>
-                <w:rFonts w:ascii="Book Antiqua" w:hAnsi="Book Antiqua"/>
-                <w:sz w:val="22"/>
-              </w:rPr>
-              <w:t>n</w:t>
+              <w:t>Jon</w:t>
             </w:r>
           </w:p>
         </w:tc>
@@ -5118,31 +6107,7 @@
                 <w:sz w:val="22"/>
                 <w:shd w:val="clear" w:color="auto" w:fill="FFFFFF"/>
               </w:rPr>
-              <w:t xml:space="preserve">The Jewish Publication Society of America </w:t>
-            </w:r>
-            <w:r>
-              <w:rPr>
-                <w:rFonts w:ascii="Book Antiqua" w:hAnsi="Book Antiqua"/>
-                <w:sz w:val="22"/>
-                <w:shd w:val="clear" w:color="auto" w:fill="FFFFFF"/>
-              </w:rPr>
-              <w:t>translation</w:t>
-            </w:r>
-            <w:r>
-              <w:rPr>
-                <w:rFonts w:ascii="Book Antiqua" w:hAnsi="Book Antiqua"/>
-                <w:sz w:val="22"/>
-                <w:shd w:val="clear" w:color="auto" w:fill="FFFFFF"/>
-              </w:rPr>
-              <w:t> of the</w:t>
-            </w:r>
-            <w:r>
-              <w:rPr>
-                <w:rFonts w:ascii="Book Antiqua" w:hAnsi="Book Antiqua"/>
-                <w:sz w:val="22"/>
-                <w:shd w:val="clear" w:color="auto" w:fill="FFFFFF"/>
-              </w:rPr>
-              <w:t xml:space="preserve"> Hebrew Bible (Tanakh)</w:t>
+              <w:t>The Jewish Publication Society of America translation of the Hebrew Bible (Tanakh)</w:t>
             </w:r>
           </w:p>
         </w:tc>
@@ -5584,14 +6549,7 @@
                 <w:rFonts w:ascii="Book Antiqua" w:hAnsi="Book Antiqua"/>
                 <w:sz w:val="22"/>
               </w:rPr>
-              <w:t>L</w:t>
-            </w:r>
-            <w:r>
-              <w:rPr>
-                <w:rFonts w:ascii="Book Antiqua" w:hAnsi="Book Antiqua"/>
-                <w:sz w:val="22"/>
-              </w:rPr>
-              <w:t>m</w:t>
+              <w:t>Lm</w:t>
             </w:r>
           </w:p>
         </w:tc>
@@ -6187,7 +7145,6 @@
                 <w:rFonts w:ascii="Book Antiqua" w:hAnsi="Book Antiqua"/>
                 <w:sz w:val="22"/>
               </w:rPr>
-              <w:lastRenderedPageBreak/>
               <w:t>Mi</w:t>
             </w:r>
           </w:p>
@@ -6544,14 +7501,7 @@
                 <w:rFonts w:ascii="Book Antiqua" w:hAnsi="Book Antiqua"/>
                 <w:sz w:val="22"/>
               </w:rPr>
-              <w:t>N</w:t>
-            </w:r>
-            <w:r>
-              <w:rPr>
-                <w:rFonts w:ascii="Book Antiqua" w:hAnsi="Book Antiqua"/>
-                <w:sz w:val="22"/>
-              </w:rPr>
-              <w:t>a</w:t>
+              <w:t>Na</w:t>
             </w:r>
           </w:p>
         </w:tc>
@@ -6749,6 +7699,7 @@
                 <w:rFonts w:ascii="Book Antiqua" w:hAnsi="Book Antiqua"/>
                 <w:sz w:val="22"/>
               </w:rPr>
+              <w:lastRenderedPageBreak/>
               <w:t>Ne</w:t>
             </w:r>
           </w:p>
@@ -6841,18 +7792,7 @@
                 <w:sz w:val="22"/>
                 <w:shd w:val="clear" w:color="auto" w:fill="FFFFFF"/>
               </w:rPr>
-              <w:t>THE NET BIBLE®, New English Translation (NET)</w:t>
-            </w:r>
-            <w:r>
-              <w:rPr>
-                <w:rStyle w:val="Strong"/>
-                <w:rFonts w:ascii="Book Antiqua" w:hAnsi="Book Antiqua"/>
-                <w:b w:val="0"/>
-                <w:bCs w:val="0"/>
-                <w:sz w:val="22"/>
-                <w:shd w:val="clear" w:color="auto" w:fill="FFFFFF"/>
-              </w:rPr>
-              <w:t xml:space="preserve"> – An online, modern English translation with abundant footnotes.</w:t>
+              <w:t>THE NET BIBLE®, New English Translation (NET) – An online, modern English translation with abundant footnotes.</w:t>
             </w:r>
           </w:p>
         </w:tc>
@@ -7036,15 +7976,7 @@
                 <w:sz w:val="22"/>
                 <w:shd w:val="clear" w:color="auto" w:fill="FFFFFF"/>
               </w:rPr>
-              <w:t>The New Jewish Publication Society of America Tanakh, first published in complete form in 1985</w:t>
-            </w:r>
-            <w:r>
-              <w:rPr>
-                <w:rFonts w:ascii="Book Antiqua" w:hAnsi="Book Antiqua"/>
-                <w:sz w:val="22"/>
-                <w:shd w:val="clear" w:color="auto" w:fill="FFFFFF"/>
-              </w:rPr>
-              <w:t>.</w:t>
+              <w:t>The New Jewish Publication Society of America Tanakh, first published in complete form in 1985.</w:t>
             </w:r>
           </w:p>
         </w:tc>
@@ -7228,14 +8160,7 @@
                 <w:rFonts w:ascii="Book Antiqua" w:hAnsi="Book Antiqua"/>
                 <w:sz w:val="22"/>
               </w:rPr>
-              <w:t>O</w:t>
-            </w:r>
-            <w:r>
-              <w:rPr>
-                <w:rFonts w:ascii="Book Antiqua" w:hAnsi="Book Antiqua"/>
-                <w:sz w:val="22"/>
-              </w:rPr>
-              <w:t>b</w:t>
+              <w:t>Ob</w:t>
             </w:r>
           </w:p>
         </w:tc>
@@ -7939,7 +8864,6 @@
                 <w:iCs/>
                 <w:sz w:val="22"/>
               </w:rPr>
-              <w:lastRenderedPageBreak/>
               <w:t>RSV</w:t>
             </w:r>
           </w:p>
@@ -8515,6 +9439,7 @@
                 <w:rFonts w:ascii="Book Antiqua" w:hAnsi="Book Antiqua"/>
                 <w:sz w:val="22"/>
               </w:rPr>
+              <w:lastRenderedPageBreak/>
               <w:t>2Th</w:t>
             </w:r>
             <w:proofErr w:type="gramEnd"/>
@@ -9082,14 +10007,7 @@
                 <w:rFonts w:ascii="Book Antiqua" w:hAnsi="Book Antiqua"/>
                 <w:sz w:val="22"/>
               </w:rPr>
-              <w:t>Z</w:t>
-            </w:r>
-            <w:r>
-              <w:rPr>
-                <w:rFonts w:ascii="Book Antiqua" w:hAnsi="Book Antiqua"/>
-                <w:sz w:val="22"/>
-              </w:rPr>
-              <w:t>p</w:t>
+              <w:t>Zp</w:t>
             </w:r>
           </w:p>
         </w:tc>
@@ -9148,7 +10066,7 @@
     <w:p>
       <w:pPr>
         <w:pStyle w:val="Heading2"/>
-        <w:spacing w:before="480" w:beforeAutospacing="0" w:after="0" w:afterAutospacing="0"/>
+        <w:spacing w:before="120" w:beforeAutospacing="0" w:after="0" w:afterAutospacing="0"/>
         <w:jc w:val="center"/>
         <w:rPr>
           <w:rFonts w:hint="default"/>
@@ -9170,7 +10088,7 @@
           <w:color w:val="C0C0C0"/>
           <w:sz w:val="28"/>
         </w:rPr>
-        <w:t>xx</w:t>
+        <w:t>x</w:t>
       </w:r>
       <w:r>
         <w:rPr>
@@ -9179,7 +10097,7 @@
           <w:color w:val="C0C0C0"/>
           <w:sz w:val="28"/>
         </w:rPr>
-        <w:t>-</w:t>
+        <w:t>i</w:t>
       </w:r>
       <w:r>
         <w:rPr>
@@ -9188,7 +10106,7 @@
           <w:color w:val="C0C0C0"/>
           <w:sz w:val="28"/>
         </w:rPr>
-        <w:t>x</w:t>
+        <w:t>-</w:t>
       </w:r>
       <w:r>
         <w:rPr>
@@ -9197,7 +10115,7 @@
           <w:color w:val="C0C0C0"/>
           <w:sz w:val="28"/>
         </w:rPr>
-        <w:t>-mm</w:t>
+        <w:t>iv</w:t>
       </w:r>
       <w:r>
         <w:rPr>
@@ -9206,7 +10124,16 @@
           <w:color w:val="C0C0C0"/>
           <w:sz w:val="28"/>
         </w:rPr>
-        <w:t>xxiv</w:t>
+        <w:t>-mm</w:t>
+      </w:r>
+      <w:r>
+        <w:rPr>
+          <w:rFonts w:ascii="Book Antiqua" w:hAnsi="Book Antiqua" w:hint="default"/>
+          <w:smallCaps/>
+          <w:color w:val="C0C0C0"/>
+          <w:sz w:val="28"/>
+        </w:rPr>
+        <w:t>xxv</w:t>
       </w:r>
       <w:r>
         <w:rPr>
@@ -9226,6 +10153,7 @@
         <w:numFmt w:val="decimal"/>
         <w:numRestart w:val="eachSect"/>
       </w:endnotePr>
+      <w:type w:val="continuous"/>
       <w:pgSz w:w="16838" w:h="11906" w:orient="landscape" w:code="9"/>
       <w:pgMar w:top="1247" w:right="1418" w:bottom="1247" w:left="1418" w:header="709" w:footer="709" w:gutter="0"/>
       <w:cols w:space="708"/>
@@ -9236,7 +10164,7 @@
 </file>
 
 <file path=word/endnotes.xml><?xml version="1.0" encoding="utf-8"?>
-<w:endnotes xmlns:wpc="http://schemas.microsoft.com/office/word/2010/wordprocessingCanvas" xmlns:cx="http://schemas.microsoft.com/office/drawing/2014/chartex" xmlns:cx1="http://schemas.microsoft.com/office/drawing/2015/9/8/chartex" xmlns:cx2="http://schemas.microsoft.com/office/drawing/2015/10/21/chartex" xmlns:cx3="http://schemas.microsoft.com/office/drawing/2016/5/9/chartex" xmlns:cx4="http://schemas.microsoft.com/office/drawing/2016/5/10/chartex" xmlns:cx5="http://schemas.microsoft.com/office/drawing/2016/5/11/chartex" xmlns:cx6="http://schemas.microsoft.com/office/drawing/2016/5/12/chartex" xmlns:cx7="http://schemas.microsoft.com/office/drawing/2016/5/13/chartex" xmlns:cx8="http://schemas.microsoft.com/office/drawing/2016/5/14/chartex" xmlns:mc="http://schemas.openxmlformats.org/markup-compatibility/2006" xmlns:aink="http://schemas.microsoft.com/office/drawing/2016/ink" xmlns:am3d="http://schemas.microsoft.com/office/drawing/2017/model3d" xmlns:o="urn:schemas-microsoft-com:office:office" xmlns:oel="http://schemas.microsoft.com/office/2019/extlst" xmlns:r="http://schemas.openxmlformats.org/officeDocument/2006/relationships" xmlns:m="http://schemas.openxmlformats.org/officeDocument/2006/math" xmlns:v="urn:schemas-microsoft-com:vml" xmlns:wp14="http://schemas.microsoft.com/office/word/2010/wordprocessingDrawing" xmlns:wp="http://schemas.openxmlformats.org/drawingml/2006/wordprocessingDrawing" xmlns:w10="urn:schemas-microsoft-com:office:word" xmlns:w="http://schemas.openxmlformats.org/wordprocessingml/2006/main" xmlns:w14="http://schemas.microsoft.com/office/word/2010/wordml" xmlns:w15="http://schemas.microsoft.com/office/word/2012/wordml" xmlns:w16cex="http://schemas.microsoft.com/office/word/2018/wordml/cex" xmlns:w16cid="http://schemas.microsoft.com/office/word/2016/wordml/cid" xmlns:w16="http://schemas.microsoft.com/office/word/2018/wordml" xmlns:w16du="http://schemas.microsoft.com/office/word/2023/wordml/word16du" xmlns:w16sdtdh="http://schemas.microsoft.com/office/word/2020/wordml/sdtdatahash" xmlns:w16se="http://schemas.microsoft.com/office/word/2015/wordml/symex" xmlns:wpg="http://schemas.microsoft.com/office/word/2010/wordprocessingGroup" xmlns:wpi="http://schemas.microsoft.com/office/word/2010/wordprocessingInk" xmlns:wne="http://schemas.microsoft.com/office/word/2006/wordml" xmlns:wps="http://schemas.microsoft.com/office/word/2010/wordprocessingShape" mc:Ignorable="w14 w15 w16se w16cid w16 w16cex w16sdtdh w16du wp14">
+<w:endnotes xmlns:wpc="http://schemas.microsoft.com/office/word/2010/wordprocessingCanvas" xmlns:cx="http://schemas.microsoft.com/office/drawing/2014/chartex" xmlns:cx1="http://schemas.microsoft.com/office/drawing/2015/9/8/chartex" xmlns:cx2="http://schemas.microsoft.com/office/drawing/2015/10/21/chartex" xmlns:cx3="http://schemas.microsoft.com/office/drawing/2016/5/9/chartex" xmlns:cx4="http://schemas.microsoft.com/office/drawing/2016/5/10/chartex" xmlns:cx5="http://schemas.microsoft.com/office/drawing/2016/5/11/chartex" xmlns:cx6="http://schemas.microsoft.com/office/drawing/2016/5/12/chartex" xmlns:cx7="http://schemas.microsoft.com/office/drawing/2016/5/13/chartex" xmlns:cx8="http://schemas.microsoft.com/office/drawing/2016/5/14/chartex" xmlns:mc="http://schemas.openxmlformats.org/markup-compatibility/2006" xmlns:aink="http://schemas.microsoft.com/office/drawing/2016/ink" xmlns:am3d="http://schemas.microsoft.com/office/drawing/2017/model3d" xmlns:o="urn:schemas-microsoft-com:office:office" xmlns:oel="http://schemas.microsoft.com/office/2019/extlst" xmlns:r="http://schemas.openxmlformats.org/officeDocument/2006/relationships" xmlns:m="http://schemas.openxmlformats.org/officeDocument/2006/math" xmlns:v="urn:schemas-microsoft-com:vml" xmlns:wp14="http://schemas.microsoft.com/office/word/2010/wordprocessingDrawing" xmlns:wp="http://schemas.openxmlformats.org/drawingml/2006/wordprocessingDrawing" xmlns:w10="urn:schemas-microsoft-com:office:word" xmlns:w="http://schemas.openxmlformats.org/wordprocessingml/2006/main" xmlns:w14="http://schemas.microsoft.com/office/word/2010/wordml" xmlns:w15="http://schemas.microsoft.com/office/word/2012/wordml" xmlns:w16cex="http://schemas.microsoft.com/office/word/2018/wordml/cex" xmlns:w16cid="http://schemas.microsoft.com/office/word/2016/wordml/cid" xmlns:w16="http://schemas.microsoft.com/office/word/2018/wordml" xmlns:w16du="http://schemas.microsoft.com/office/word/2023/wordml/word16du" xmlns:w16sdtdh="http://schemas.microsoft.com/office/word/2020/wordml/sdtdatahash" xmlns:w16sdtfl="http://schemas.microsoft.com/office/word/2024/wordml/sdtformatlock" xmlns:w16se="http://schemas.microsoft.com/office/word/2015/wordml/symex" xmlns:wpg="http://schemas.microsoft.com/office/word/2010/wordprocessingGroup" xmlns:wpi="http://schemas.microsoft.com/office/word/2010/wordprocessingInk" xmlns:wne="http://schemas.microsoft.com/office/word/2006/wordml" xmlns:wps="http://schemas.microsoft.com/office/word/2010/wordprocessingShape" mc:Ignorable="w14 w15 w16se w16cid w16 w16cex w16sdtdh w16sdtfl w16du wp14">
   <w:endnote w:type="separator" w:id="-1">
     <w:p>
       <w:pPr>
@@ -9265,7 +10193,7 @@
 </file>
 
 <file path=word/footnotes.xml><?xml version="1.0" encoding="utf-8"?>
-<w:footnotes xmlns:wpc="http://schemas.microsoft.com/office/word/2010/wordprocessingCanvas" xmlns:cx="http://schemas.microsoft.com/office/drawing/2014/chartex" xmlns:cx1="http://schemas.microsoft.com/office/drawing/2015/9/8/chartex" xmlns:cx2="http://schemas.microsoft.com/office/drawing/2015/10/21/chartex" xmlns:cx3="http://schemas.microsoft.com/office/drawing/2016/5/9/chartex" xmlns:cx4="http://schemas.microsoft.com/office/drawing/2016/5/10/chartex" xmlns:cx5="http://schemas.microsoft.com/office/drawing/2016/5/11/chartex" xmlns:cx6="http://schemas.microsoft.com/office/drawing/2016/5/12/chartex" xmlns:cx7="http://schemas.microsoft.com/office/drawing/2016/5/13/chartex" xmlns:cx8="http://schemas.microsoft.com/office/drawing/2016/5/14/chartex" xmlns:mc="http://schemas.openxmlformats.org/markup-compatibility/2006" xmlns:aink="http://schemas.microsoft.com/office/drawing/2016/ink" xmlns:am3d="http://schemas.microsoft.com/office/drawing/2017/model3d" xmlns:o="urn:schemas-microsoft-com:office:office" xmlns:oel="http://schemas.microsoft.com/office/2019/extlst" xmlns:r="http://schemas.openxmlformats.org/officeDocument/2006/relationships" xmlns:m="http://schemas.openxmlformats.org/officeDocument/2006/math" xmlns:v="urn:schemas-microsoft-com:vml" xmlns:wp14="http://schemas.microsoft.com/office/word/2010/wordprocessingDrawing" xmlns:wp="http://schemas.openxmlformats.org/drawingml/2006/wordprocessingDrawing" xmlns:w10="urn:schemas-microsoft-com:office:word" xmlns:w="http://schemas.openxmlformats.org/wordprocessingml/2006/main" xmlns:w14="http://schemas.microsoft.com/office/word/2010/wordml" xmlns:w15="http://schemas.microsoft.com/office/word/2012/wordml" xmlns:w16cex="http://schemas.microsoft.com/office/word/2018/wordml/cex" xmlns:w16cid="http://schemas.microsoft.com/office/word/2016/wordml/cid" xmlns:w16="http://schemas.microsoft.com/office/word/2018/wordml" xmlns:w16du="http://schemas.microsoft.com/office/word/2023/wordml/word16du" xmlns:w16sdtdh="http://schemas.microsoft.com/office/word/2020/wordml/sdtdatahash" xmlns:w16se="http://schemas.microsoft.com/office/word/2015/wordml/symex" xmlns:wpg="http://schemas.microsoft.com/office/word/2010/wordprocessingGroup" xmlns:wpi="http://schemas.microsoft.com/office/word/2010/wordprocessingInk" xmlns:wne="http://schemas.microsoft.com/office/word/2006/wordml" xmlns:wps="http://schemas.microsoft.com/office/word/2010/wordprocessingShape" mc:Ignorable="w14 w15 w16se w16cid w16 w16cex w16sdtdh w16du wp14">
+<w:footnotes xmlns:wpc="http://schemas.microsoft.com/office/word/2010/wordprocessingCanvas" xmlns:cx="http://schemas.microsoft.com/office/drawing/2014/chartex" xmlns:cx1="http://schemas.microsoft.com/office/drawing/2015/9/8/chartex" xmlns:cx2="http://schemas.microsoft.com/office/drawing/2015/10/21/chartex" xmlns:cx3="http://schemas.microsoft.com/office/drawing/2016/5/9/chartex" xmlns:cx4="http://schemas.microsoft.com/office/drawing/2016/5/10/chartex" xmlns:cx5="http://schemas.microsoft.com/office/drawing/2016/5/11/chartex" xmlns:cx6="http://schemas.microsoft.com/office/drawing/2016/5/12/chartex" xmlns:cx7="http://schemas.microsoft.com/office/drawing/2016/5/13/chartex" xmlns:cx8="http://schemas.microsoft.com/office/drawing/2016/5/14/chartex" xmlns:mc="http://schemas.openxmlformats.org/markup-compatibility/2006" xmlns:aink="http://schemas.microsoft.com/office/drawing/2016/ink" xmlns:am3d="http://schemas.microsoft.com/office/drawing/2017/model3d" xmlns:o="urn:schemas-microsoft-com:office:office" xmlns:oel="http://schemas.microsoft.com/office/2019/extlst" xmlns:r="http://schemas.openxmlformats.org/officeDocument/2006/relationships" xmlns:m="http://schemas.openxmlformats.org/officeDocument/2006/math" xmlns:v="urn:schemas-microsoft-com:vml" xmlns:wp14="http://schemas.microsoft.com/office/word/2010/wordprocessingDrawing" xmlns:wp="http://schemas.openxmlformats.org/drawingml/2006/wordprocessingDrawing" xmlns:w10="urn:schemas-microsoft-com:office:word" xmlns:w="http://schemas.openxmlformats.org/wordprocessingml/2006/main" xmlns:w14="http://schemas.microsoft.com/office/word/2010/wordml" xmlns:w15="http://schemas.microsoft.com/office/word/2012/wordml" xmlns:w16cex="http://schemas.microsoft.com/office/word/2018/wordml/cex" xmlns:w16cid="http://schemas.microsoft.com/office/word/2016/wordml/cid" xmlns:w16="http://schemas.microsoft.com/office/word/2018/wordml" xmlns:w16du="http://schemas.microsoft.com/office/word/2023/wordml/word16du" xmlns:w16sdtdh="http://schemas.microsoft.com/office/word/2020/wordml/sdtdatahash" xmlns:w16sdtfl="http://schemas.microsoft.com/office/word/2024/wordml/sdtformatlock" xmlns:w16se="http://schemas.microsoft.com/office/word/2015/wordml/symex" xmlns:wpg="http://schemas.microsoft.com/office/word/2010/wordprocessingGroup" xmlns:wpi="http://schemas.microsoft.com/office/word/2010/wordprocessingInk" xmlns:wne="http://schemas.microsoft.com/office/word/2006/wordml" xmlns:wps="http://schemas.microsoft.com/office/word/2010/wordprocessingShape" mc:Ignorable="w14 w15 w16se w16cid w16 w16cex w16sdtdh w16sdtfl w16du wp14">
   <w:footnote w:type="separator" w:id="-1">
     <w:p>
       <w:pPr>
@@ -9302,7 +10230,7 @@
 </file>
 
 <file path=word/numbering.xml><?xml version="1.0" encoding="utf-8"?>
-<w:numbering xmlns:wpc="http://schemas.microsoft.com/office/word/2010/wordprocessingCanvas" xmlns:cx="http://schemas.microsoft.com/office/drawing/2014/chartex" xmlns:cx1="http://schemas.microsoft.com/office/drawing/2015/9/8/chartex" xmlns:cx2="http://schemas.microsoft.com/office/drawing/2015/10/21/chartex" xmlns:cx3="http://schemas.microsoft.com/office/drawing/2016/5/9/chartex" xmlns:cx4="http://schemas.microsoft.com/office/drawing/2016/5/10/chartex" xmlns:cx5="http://schemas.microsoft.com/office/drawing/2016/5/11/chartex" xmlns:cx6="http://schemas.microsoft.com/office/drawing/2016/5/12/chartex" xmlns:cx7="http://schemas.microsoft.com/office/drawing/2016/5/13/chartex" xmlns:cx8="http://schemas.microsoft.com/office/drawing/2016/5/14/chartex" xmlns:mc="http://schemas.openxmlformats.org/markup-compatibility/2006" xmlns:aink="http://schemas.microsoft.com/office/drawing/2016/ink" xmlns:am3d="http://schemas.microsoft.com/office/drawing/2017/model3d" xmlns:o="urn:schemas-microsoft-com:office:office" xmlns:oel="http://schemas.microsoft.com/office/2019/extlst" xmlns:r="http://schemas.openxmlformats.org/officeDocument/2006/relationships" xmlns:m="http://schemas.openxmlformats.org/officeDocument/2006/math" xmlns:v="urn:schemas-microsoft-com:vml" xmlns:wp14="http://schemas.microsoft.com/office/word/2010/wordprocessingDrawing" xmlns:wp="http://schemas.openxmlformats.org/drawingml/2006/wordprocessingDrawing" xmlns:w10="urn:schemas-microsoft-com:office:word" xmlns:w="http://schemas.openxmlformats.org/wordprocessingml/2006/main" xmlns:w14="http://schemas.microsoft.com/office/word/2010/wordml" xmlns:w15="http://schemas.microsoft.com/office/word/2012/wordml" xmlns:w16cex="http://schemas.microsoft.com/office/word/2018/wordml/cex" xmlns:w16cid="http://schemas.microsoft.com/office/word/2016/wordml/cid" xmlns:w16="http://schemas.microsoft.com/office/word/2018/wordml" xmlns:w16du="http://schemas.microsoft.com/office/word/2023/wordml/word16du" xmlns:w16sdtdh="http://schemas.microsoft.com/office/word/2020/wordml/sdtdatahash" xmlns:w16se="http://schemas.microsoft.com/office/word/2015/wordml/symex" xmlns:wpg="http://schemas.microsoft.com/office/word/2010/wordprocessingGroup" xmlns:wpi="http://schemas.microsoft.com/office/word/2010/wordprocessingInk" xmlns:wne="http://schemas.microsoft.com/office/word/2006/wordml" xmlns:wps="http://schemas.microsoft.com/office/word/2010/wordprocessingShape" mc:Ignorable="w14 w15 w16se w16cid w16 w16cex w16sdtdh w16du wp14">
+<w:numbering xmlns:wpc="http://schemas.microsoft.com/office/word/2010/wordprocessingCanvas" xmlns:cx="http://schemas.microsoft.com/office/drawing/2014/chartex" xmlns:cx1="http://schemas.microsoft.com/office/drawing/2015/9/8/chartex" xmlns:cx2="http://schemas.microsoft.com/office/drawing/2015/10/21/chartex" xmlns:cx3="http://schemas.microsoft.com/office/drawing/2016/5/9/chartex" xmlns:cx4="http://schemas.microsoft.com/office/drawing/2016/5/10/chartex" xmlns:cx5="http://schemas.microsoft.com/office/drawing/2016/5/11/chartex" xmlns:cx6="http://schemas.microsoft.com/office/drawing/2016/5/12/chartex" xmlns:cx7="http://schemas.microsoft.com/office/drawing/2016/5/13/chartex" xmlns:cx8="http://schemas.microsoft.com/office/drawing/2016/5/14/chartex" xmlns:mc="http://schemas.openxmlformats.org/markup-compatibility/2006" xmlns:aink="http://schemas.microsoft.com/office/drawing/2016/ink" xmlns:am3d="http://schemas.microsoft.com/office/drawing/2017/model3d" xmlns:o="urn:schemas-microsoft-com:office:office" xmlns:oel="http://schemas.microsoft.com/office/2019/extlst" xmlns:r="http://schemas.openxmlformats.org/officeDocument/2006/relationships" xmlns:m="http://schemas.openxmlformats.org/officeDocument/2006/math" xmlns:v="urn:schemas-microsoft-com:vml" xmlns:wp14="http://schemas.microsoft.com/office/word/2010/wordprocessingDrawing" xmlns:wp="http://schemas.openxmlformats.org/drawingml/2006/wordprocessingDrawing" xmlns:w10="urn:schemas-microsoft-com:office:word" xmlns:w="http://schemas.openxmlformats.org/wordprocessingml/2006/main" xmlns:w14="http://schemas.microsoft.com/office/word/2010/wordml" xmlns:w15="http://schemas.microsoft.com/office/word/2012/wordml" xmlns:w16cex="http://schemas.microsoft.com/office/word/2018/wordml/cex" xmlns:w16cid="http://schemas.microsoft.com/office/word/2016/wordml/cid" xmlns:w16="http://schemas.microsoft.com/office/word/2018/wordml" xmlns:w16du="http://schemas.microsoft.com/office/word/2023/wordml/word16du" xmlns:w16sdtdh="http://schemas.microsoft.com/office/word/2020/wordml/sdtdatahash" xmlns:w16sdtfl="http://schemas.microsoft.com/office/word/2024/wordml/sdtformatlock" xmlns:w16se="http://schemas.microsoft.com/office/word/2015/wordml/symex" xmlns:wpg="http://schemas.microsoft.com/office/word/2010/wordprocessingGroup" xmlns:wpi="http://schemas.microsoft.com/office/word/2010/wordprocessingInk" xmlns:wne="http://schemas.microsoft.com/office/word/2006/wordml" xmlns:wps="http://schemas.microsoft.com/office/word/2010/wordprocessingShape" mc:Ignorable="w14 w15 w16se w16cid w16 w16cex w16sdtdh w16sdtfl w16du wp14">
   <w:abstractNum w:abstractNumId="0" w15:restartNumberingAfterBreak="0">
     <w:nsid w:val="01CD3CED"/>
     <w:multiLevelType w:val="hybridMultilevel"/>
@@ -9416,14 +10344,106 @@
       </w:rPr>
     </w:lvl>
   </w:abstractNum>
+  <w:abstractNum w:abstractNumId="1" w15:restartNumberingAfterBreak="0">
+    <w:nsid w:val="0C7B0A3B"/>
+    <w:multiLevelType w:val="hybridMultilevel"/>
+    <w:tmpl w:val="0BDAF9B6"/>
+    <w:lvl w:ilvl="0" w:tplc="0809000F">
+      <w:start w:val="1"/>
+      <w:numFmt w:val="decimal"/>
+      <w:lvlText w:val="%1."/>
+      <w:lvlJc w:val="left"/>
+      <w:pPr>
+        <w:ind w:left="720" w:hanging="360"/>
+      </w:pPr>
+      <w:rPr>
+        <w:rFonts w:hint="default"/>
+      </w:rPr>
+    </w:lvl>
+    <w:lvl w:ilvl="1" w:tplc="08090019" w:tentative="1">
+      <w:start w:val="1"/>
+      <w:numFmt w:val="lowerLetter"/>
+      <w:lvlText w:val="%2."/>
+      <w:lvlJc w:val="left"/>
+      <w:pPr>
+        <w:ind w:left="1440" w:hanging="360"/>
+      </w:pPr>
+    </w:lvl>
+    <w:lvl w:ilvl="2" w:tplc="0809001B" w:tentative="1">
+      <w:start w:val="1"/>
+      <w:numFmt w:val="lowerRoman"/>
+      <w:lvlText w:val="%3."/>
+      <w:lvlJc w:val="right"/>
+      <w:pPr>
+        <w:ind w:left="2160" w:hanging="180"/>
+      </w:pPr>
+    </w:lvl>
+    <w:lvl w:ilvl="3" w:tplc="0809000F" w:tentative="1">
+      <w:start w:val="1"/>
+      <w:numFmt w:val="decimal"/>
+      <w:lvlText w:val="%4."/>
+      <w:lvlJc w:val="left"/>
+      <w:pPr>
+        <w:ind w:left="2880" w:hanging="360"/>
+      </w:pPr>
+    </w:lvl>
+    <w:lvl w:ilvl="4" w:tplc="08090019" w:tentative="1">
+      <w:start w:val="1"/>
+      <w:numFmt w:val="lowerLetter"/>
+      <w:lvlText w:val="%5."/>
+      <w:lvlJc w:val="left"/>
+      <w:pPr>
+        <w:ind w:left="3600" w:hanging="360"/>
+      </w:pPr>
+    </w:lvl>
+    <w:lvl w:ilvl="5" w:tplc="0809001B" w:tentative="1">
+      <w:start w:val="1"/>
+      <w:numFmt w:val="lowerRoman"/>
+      <w:lvlText w:val="%6."/>
+      <w:lvlJc w:val="right"/>
+      <w:pPr>
+        <w:ind w:left="4320" w:hanging="180"/>
+      </w:pPr>
+    </w:lvl>
+    <w:lvl w:ilvl="6" w:tplc="0809000F" w:tentative="1">
+      <w:start w:val="1"/>
+      <w:numFmt w:val="decimal"/>
+      <w:lvlText w:val="%7."/>
+      <w:lvlJc w:val="left"/>
+      <w:pPr>
+        <w:ind w:left="5040" w:hanging="360"/>
+      </w:pPr>
+    </w:lvl>
+    <w:lvl w:ilvl="7" w:tplc="08090019" w:tentative="1">
+      <w:start w:val="1"/>
+      <w:numFmt w:val="lowerLetter"/>
+      <w:lvlText w:val="%8."/>
+      <w:lvlJc w:val="left"/>
+      <w:pPr>
+        <w:ind w:left="5760" w:hanging="360"/>
+      </w:pPr>
+    </w:lvl>
+    <w:lvl w:ilvl="8" w:tplc="0809001B" w:tentative="1">
+      <w:start w:val="1"/>
+      <w:numFmt w:val="lowerRoman"/>
+      <w:lvlText w:val="%9."/>
+      <w:lvlJc w:val="right"/>
+      <w:pPr>
+        <w:ind w:left="6480" w:hanging="180"/>
+      </w:pPr>
+    </w:lvl>
+  </w:abstractNum>
   <w:num w:numId="1" w16cid:durableId="88043367">
     <w:abstractNumId w:val="0"/>
+  </w:num>
+  <w:num w:numId="2" w16cid:durableId="2049180968">
+    <w:abstractNumId w:val="1"/>
   </w:num>
 </w:numbering>
 </file>
 
 <file path=word/styles.xml><?xml version="1.0" encoding="utf-8"?>
-<w:styles xmlns:mc="http://schemas.openxmlformats.org/markup-compatibility/2006" xmlns:r="http://schemas.openxmlformats.org/officeDocument/2006/relationships" xmlns:w="http://schemas.openxmlformats.org/wordprocessingml/2006/main" xmlns:w14="http://schemas.microsoft.com/office/word/2010/wordml" xmlns:w15="http://schemas.microsoft.com/office/word/2012/wordml" xmlns:w16cex="http://schemas.microsoft.com/office/word/2018/wordml/cex" xmlns:w16cid="http://schemas.microsoft.com/office/word/2016/wordml/cid" xmlns:w16="http://schemas.microsoft.com/office/word/2018/wordml" xmlns:w16du="http://schemas.microsoft.com/office/word/2023/wordml/word16du" xmlns:w16sdtdh="http://schemas.microsoft.com/office/word/2020/wordml/sdtdatahash" xmlns:w16se="http://schemas.microsoft.com/office/word/2015/wordml/symex" mc:Ignorable="w14 w15 w16se w16cid w16 w16cex w16sdtdh w16du">
+<w:styles xmlns:mc="http://schemas.openxmlformats.org/markup-compatibility/2006" xmlns:r="http://schemas.openxmlformats.org/officeDocument/2006/relationships" xmlns:w="http://schemas.openxmlformats.org/wordprocessingml/2006/main" xmlns:w14="http://schemas.microsoft.com/office/word/2010/wordml" xmlns:w15="http://schemas.microsoft.com/office/word/2012/wordml" xmlns:w16cex="http://schemas.microsoft.com/office/word/2018/wordml/cex" xmlns:w16cid="http://schemas.microsoft.com/office/word/2016/wordml/cid" xmlns:w16="http://schemas.microsoft.com/office/word/2018/wordml" xmlns:w16du="http://schemas.microsoft.com/office/word/2023/wordml/word16du" xmlns:w16sdtdh="http://schemas.microsoft.com/office/word/2020/wordml/sdtdatahash" xmlns:w16sdtfl="http://schemas.microsoft.com/office/word/2024/wordml/sdtformatlock" xmlns:w16se="http://schemas.microsoft.com/office/word/2015/wordml/symex" mc:Ignorable="w14 w15 w16se w16cid w16 w16cex w16sdtdh w16sdtfl w16du">
   <w:docDefaults>
     <w:rPrDefault>
       <w:rPr>

</xml_diff>